<commit_message>
changes SC and SA for ALLPLAY and MST complete docs for ALLPLAY and MST
</commit_message>
<xml_diff>
--- a/UZ-REPOS/SPA/EDITION/DOC/ALLPLAY/Перевод управления CT6 на SC.v0.1.docx
+++ b/UZ-REPOS/SPA/EDITION/DOC/ALLPLAY/Перевод управления CT6 на SC.v0.1.docx
@@ -269,6 +269,7 @@
                 <w:szCs w:val="16"/>
               </w:rPr>
             </w:pPr>
+            <w:proofErr w:type="spellStart"/>
             <w:r>
               <w:rPr>
                 <w:rFonts w:ascii="Consolas" w:hAnsi="Consolas" w:cs="Consolas"/>
@@ -278,6 +279,7 @@
               </w:rPr>
               <w:t>AddALLPLAY</w:t>
             </w:r>
+            <w:proofErr w:type="spellEnd"/>
           </w:p>
         </w:tc>
         <w:tc>
@@ -335,6 +337,7 @@
                 <w:lang w:val="en-US"/>
               </w:rPr>
             </w:pPr>
+            <w:proofErr w:type="spellStart"/>
             <w:r>
               <w:rPr>
                 <w:rFonts w:ascii="Consolas" w:hAnsi="Consolas" w:cs="Consolas"/>
@@ -343,7 +346,18 @@
                 <w:szCs w:val="19"/>
                 <w:lang w:val="en-US"/>
               </w:rPr>
-              <w:t>msisdn={0}</w:t>
+              <w:t>msisdn</w:t>
+            </w:r>
+            <w:proofErr w:type="spellEnd"/>
+            <w:r>
+              <w:rPr>
+                <w:rFonts w:ascii="Consolas" w:hAnsi="Consolas" w:cs="Consolas"/>
+                <w:color w:val="0000FF"/>
+                <w:sz w:val="19"/>
+                <w:szCs w:val="19"/>
+                <w:lang w:val="en-US"/>
+              </w:rPr>
+              <w:t>={0}</w:t>
             </w:r>
             <w:r>
               <w:rPr>
@@ -353,7 +367,18 @@
                 <w:szCs w:val="19"/>
                 <w:lang w:val="en-US"/>
               </w:rPr>
-              <w:t>&amp;amp;</w:t>
+              <w:t>&amp;</w:t>
+            </w:r>
+            <w:proofErr w:type="spellStart"/>
+            <w:r>
+              <w:rPr>
+                <w:rFonts w:ascii="Consolas" w:hAnsi="Consolas" w:cs="Consolas"/>
+                <w:color w:val="FF0000"/>
+                <w:sz w:val="19"/>
+                <w:szCs w:val="19"/>
+                <w:lang w:val="en-US"/>
+              </w:rPr>
+              <w:t>amp;</w:t>
             </w:r>
             <w:r>
               <w:rPr>
@@ -363,7 +388,29 @@
                 <w:szCs w:val="19"/>
                 <w:lang w:val="en-US"/>
               </w:rPr>
-              <w:t>command=add</w:t>
+              <w:t>command</w:t>
+            </w:r>
+            <w:proofErr w:type="spellEnd"/>
+            <w:r>
+              <w:rPr>
+                <w:rFonts w:ascii="Consolas" w:hAnsi="Consolas" w:cs="Consolas"/>
+                <w:color w:val="0000FF"/>
+                <w:sz w:val="19"/>
+                <w:szCs w:val="19"/>
+                <w:lang w:val="en-US"/>
+              </w:rPr>
+              <w:t>=</w:t>
+            </w:r>
+            <w:proofErr w:type="spellStart"/>
+            <w:r>
+              <w:rPr>
+                <w:rFonts w:ascii="Consolas" w:hAnsi="Consolas" w:cs="Consolas"/>
+                <w:color w:val="0000FF"/>
+                <w:sz w:val="19"/>
+                <w:szCs w:val="19"/>
+                <w:lang w:val="en-US"/>
+              </w:rPr>
+              <w:t>add</w:t>
             </w:r>
             <w:r>
               <w:rPr>
@@ -383,153 +430,20 @@
                 <w:szCs w:val="19"/>
                 <w:lang w:val="en-US"/>
               </w:rPr>
-              <w:t>service=mobtv</w:t>
-            </w:r>
-          </w:p>
-        </w:tc>
-        <w:tc>
-          <w:tcPr>
-            <w:tcW w:w="1134" w:type="dxa"/>
-            <w:vMerge w:val="restart"/>
-            <w:vAlign w:val="center"/>
-            <w:hideMark/>
-          </w:tcPr>
-          <w:p>
-            <w:pPr>
-              <w:pStyle w:val="NormalWeb"/>
-              <w:rPr>
-                <w:sz w:val="16"/>
-                <w:szCs w:val="16"/>
-              </w:rPr>
-            </w:pPr>
-          </w:p>
-        </w:tc>
-        <w:tc>
-          <w:tcPr>
-            <w:tcW w:w="851" w:type="dxa"/>
-            <w:vMerge w:val="restart"/>
-            <w:vAlign w:val="center"/>
-            <w:hideMark/>
-          </w:tcPr>
-          <w:p>
-            <w:pPr>
-              <w:pStyle w:val="NormalWeb"/>
-              <w:rPr>
-                <w:sz w:val="16"/>
-                <w:szCs w:val="16"/>
-                <w:lang w:val="en-US"/>
-              </w:rPr>
-            </w:pPr>
-          </w:p>
-        </w:tc>
-        <w:tc>
-          <w:tcPr>
-            <w:tcW w:w="1926" w:type="dxa"/>
-            <w:vMerge w:val="restart"/>
-            <w:vAlign w:val="center"/>
-            <w:hideMark/>
-          </w:tcPr>
-          <w:p>
-            <w:pPr>
-              <w:pStyle w:val="NormalWeb"/>
-              <w:rPr>
-                <w:sz w:val="16"/>
-                <w:szCs w:val="16"/>
-                <w:lang w:val="en-US"/>
-              </w:rPr>
-            </w:pPr>
-          </w:p>
-        </w:tc>
-      </w:tr>
-      <w:tr>
-        <w:tc>
-          <w:tcPr>
-            <w:tcW w:w="2405" w:type="dxa"/>
-            <w:shd w:val="clear" w:color="auto" w:fill="E7E6E6" w:themeFill="background2"/>
-            <w:vAlign w:val="center"/>
-            <w:hideMark/>
-          </w:tcPr>
-          <w:p>
-            <w:pPr>
-              <w:pStyle w:val="NormalWeb"/>
-              <w:rPr>
-                <w:sz w:val="16"/>
-                <w:szCs w:val="16"/>
-              </w:rPr>
-            </w:pPr>
+              <w:t>service</w:t>
+            </w:r>
+            <w:proofErr w:type="spellEnd"/>
             <w:r>
               <w:rPr>
                 <w:rFonts w:ascii="Consolas" w:hAnsi="Consolas" w:cs="Consolas"/>
                 <w:color w:val="0000FF"/>
                 <w:sz w:val="19"/>
                 <w:szCs w:val="19"/>
-              </w:rPr>
-              <w:t>DeleteALLPLAY</w:t>
-            </w:r>
-          </w:p>
-        </w:tc>
-        <w:tc>
-          <w:tcPr>
-            <w:tcW w:w="1276" w:type="dxa"/>
-            <w:shd w:val="clear" w:color="auto" w:fill="E7E6E6" w:themeFill="background2"/>
-            <w:vAlign w:val="center"/>
-          </w:tcPr>
-          <w:p>
-            <w:pPr>
-              <w:pStyle w:val="NoSpacing"/>
-              <w:jc w:val="center"/>
-            </w:pPr>
-            <w:r>
-              <w:rPr>
-                <w:rFonts w:ascii="Arial" w:hAnsi="Arial" w:cs="Arial"/>
-                <w:sz w:val="16"/>
-              </w:rPr>
-              <w:t>Нет</w:t>
-            </w:r>
-          </w:p>
-          <w:p>
-            <w:pPr>
-              <w:pStyle w:val="NoSpacing"/>
-              <w:jc w:val="center"/>
-            </w:pPr>
-          </w:p>
-        </w:tc>
-        <w:tc>
-          <w:tcPr>
-            <w:tcW w:w="2126" w:type="dxa"/>
-            <w:shd w:val="clear" w:color="auto" w:fill="E7E6E6" w:themeFill="background2"/>
-            <w:vAlign w:val="center"/>
-            <w:hideMark/>
-          </w:tcPr>
-          <w:p>
-            <w:pPr>
-              <w:pStyle w:val="NormalWeb"/>
-              <w:rPr>
-                <w:sz w:val="16"/>
-                <w:szCs w:val="16"/>
-              </w:rPr>
-            </w:pPr>
-          </w:p>
-        </w:tc>
-        <w:tc>
-          <w:tcPr>
-            <w:tcW w:w="5670" w:type="dxa"/>
-            <w:shd w:val="clear" w:color="auto" w:fill="E7E6E6" w:themeFill="background2"/>
-            <w:vAlign w:val="center"/>
-            <w:hideMark/>
-          </w:tcPr>
-          <w:p>
-            <w:pPr>
-              <w:pStyle w:val="NoSpacing"/>
-              <w:rPr>
-                <w:rFonts w:ascii="Times New Roman" w:hAnsi="Times New Roman" w:cs="Times New Roman"/>
-                <w:sz w:val="16"/>
-                <w:szCs w:val="16"/>
-                <w:lang w:val="en-US"/>
-              </w:rPr>
-            </w:pPr>
-            <w:bookmarkStart w:id="0" w:name="__DdeLink__110_1853909274"/>
-            <w:bookmarkEnd w:id="0"/>
+                <w:lang w:val="en-US"/>
+              </w:rPr>
+              <w:t>=</w:t>
+            </w:r>
+            <w:proofErr w:type="spellStart"/>
             <w:r>
               <w:rPr>
                 <w:rFonts w:ascii="Consolas" w:hAnsi="Consolas" w:cs="Consolas"/>
@@ -538,7 +452,178 @@
                 <w:szCs w:val="19"/>
                 <w:lang w:val="en-US"/>
               </w:rPr>
-              <w:t>msisdn={0}</w:t>
+              <w:t>mobtv</w:t>
+            </w:r>
+            <w:proofErr w:type="spellEnd"/>
+          </w:p>
+        </w:tc>
+        <w:tc>
+          <w:tcPr>
+            <w:tcW w:w="1134" w:type="dxa"/>
+            <w:vMerge w:val="restart"/>
+            <w:vAlign w:val="center"/>
+            <w:hideMark/>
+          </w:tcPr>
+          <w:p>
+            <w:pPr>
+              <w:pStyle w:val="NormalWeb"/>
+              <w:rPr>
+                <w:sz w:val="16"/>
+                <w:szCs w:val="16"/>
+                <w:lang w:val="en-US"/>
+              </w:rPr>
+            </w:pPr>
+          </w:p>
+        </w:tc>
+        <w:tc>
+          <w:tcPr>
+            <w:tcW w:w="851" w:type="dxa"/>
+            <w:vMerge w:val="restart"/>
+            <w:vAlign w:val="center"/>
+            <w:hideMark/>
+          </w:tcPr>
+          <w:p>
+            <w:pPr>
+              <w:pStyle w:val="NormalWeb"/>
+              <w:rPr>
+                <w:sz w:val="16"/>
+                <w:szCs w:val="16"/>
+                <w:lang w:val="en-US"/>
+              </w:rPr>
+            </w:pPr>
+          </w:p>
+        </w:tc>
+        <w:tc>
+          <w:tcPr>
+            <w:tcW w:w="1926" w:type="dxa"/>
+            <w:vMerge w:val="restart"/>
+            <w:vAlign w:val="center"/>
+            <w:hideMark/>
+          </w:tcPr>
+          <w:p>
+            <w:pPr>
+              <w:pStyle w:val="NormalWeb"/>
+              <w:rPr>
+                <w:sz w:val="16"/>
+                <w:szCs w:val="16"/>
+                <w:lang w:val="en-US"/>
+              </w:rPr>
+            </w:pPr>
+          </w:p>
+        </w:tc>
+      </w:tr>
+      <w:tr>
+        <w:tc>
+          <w:tcPr>
+            <w:tcW w:w="2405" w:type="dxa"/>
+            <w:shd w:val="clear" w:color="auto" w:fill="E7E6E6" w:themeFill="background2"/>
+            <w:vAlign w:val="center"/>
+            <w:hideMark/>
+          </w:tcPr>
+          <w:p>
+            <w:pPr>
+              <w:pStyle w:val="NormalWeb"/>
+              <w:rPr>
+                <w:sz w:val="16"/>
+                <w:szCs w:val="16"/>
+              </w:rPr>
+            </w:pPr>
+            <w:proofErr w:type="spellStart"/>
+            <w:r>
+              <w:rPr>
+                <w:rFonts w:ascii="Consolas" w:hAnsi="Consolas" w:cs="Consolas"/>
+                <w:color w:val="0000FF"/>
+                <w:sz w:val="19"/>
+                <w:szCs w:val="19"/>
+              </w:rPr>
+              <w:t>DeleteALLPLAY</w:t>
+            </w:r>
+            <w:proofErr w:type="spellEnd"/>
+          </w:p>
+        </w:tc>
+        <w:tc>
+          <w:tcPr>
+            <w:tcW w:w="1276" w:type="dxa"/>
+            <w:shd w:val="clear" w:color="auto" w:fill="E7E6E6" w:themeFill="background2"/>
+            <w:vAlign w:val="center"/>
+          </w:tcPr>
+          <w:p>
+            <w:pPr>
+              <w:pStyle w:val="NoSpacing"/>
+              <w:jc w:val="center"/>
+            </w:pPr>
+            <w:r>
+              <w:rPr>
+                <w:rFonts w:ascii="Arial" w:hAnsi="Arial" w:cs="Arial"/>
+                <w:sz w:val="16"/>
+              </w:rPr>
+              <w:t>Нет</w:t>
+            </w:r>
+          </w:p>
+          <w:p>
+            <w:pPr>
+              <w:pStyle w:val="NoSpacing"/>
+              <w:jc w:val="center"/>
+            </w:pPr>
+          </w:p>
+        </w:tc>
+        <w:tc>
+          <w:tcPr>
+            <w:tcW w:w="2126" w:type="dxa"/>
+            <w:shd w:val="clear" w:color="auto" w:fill="E7E6E6" w:themeFill="background2"/>
+            <w:vAlign w:val="center"/>
+            <w:hideMark/>
+          </w:tcPr>
+          <w:p>
+            <w:pPr>
+              <w:pStyle w:val="NormalWeb"/>
+              <w:rPr>
+                <w:sz w:val="16"/>
+                <w:szCs w:val="16"/>
+              </w:rPr>
+            </w:pPr>
+          </w:p>
+        </w:tc>
+        <w:tc>
+          <w:tcPr>
+            <w:tcW w:w="5670" w:type="dxa"/>
+            <w:shd w:val="clear" w:color="auto" w:fill="E7E6E6" w:themeFill="background2"/>
+            <w:vAlign w:val="center"/>
+            <w:hideMark/>
+          </w:tcPr>
+          <w:p>
+            <w:pPr>
+              <w:pStyle w:val="NoSpacing"/>
+              <w:rPr>
+                <w:rFonts w:ascii="Times New Roman" w:hAnsi="Times New Roman" w:cs="Times New Roman"/>
+                <w:sz w:val="16"/>
+                <w:szCs w:val="16"/>
+                <w:lang w:val="en-US"/>
+              </w:rPr>
+            </w:pPr>
+            <w:bookmarkStart w:id="0" w:name="__DdeLink__110_1853909274"/>
+            <w:bookmarkEnd w:id="0"/>
+            <w:proofErr w:type="spellStart"/>
+            <w:r>
+              <w:rPr>
+                <w:rFonts w:ascii="Consolas" w:hAnsi="Consolas" w:cs="Consolas"/>
+                <w:color w:val="0000FF"/>
+                <w:sz w:val="19"/>
+                <w:szCs w:val="19"/>
+                <w:lang w:val="en-US"/>
+              </w:rPr>
+              <w:t>msisdn</w:t>
+            </w:r>
+            <w:proofErr w:type="spellEnd"/>
+            <w:r>
+              <w:rPr>
+                <w:rFonts w:ascii="Consolas" w:hAnsi="Consolas" w:cs="Consolas"/>
+                <w:color w:val="0000FF"/>
+                <w:sz w:val="19"/>
+                <w:szCs w:val="19"/>
+                <w:lang w:val="en-US"/>
+              </w:rPr>
+              <w:t>={0}</w:t>
             </w:r>
             <w:r>
               <w:rPr>
@@ -548,7 +633,18 @@
                 <w:szCs w:val="19"/>
                 <w:lang w:val="en-US"/>
               </w:rPr>
-              <w:t>&amp;amp;</w:t>
+              <w:t>&amp;</w:t>
+            </w:r>
+            <w:proofErr w:type="spellStart"/>
+            <w:r>
+              <w:rPr>
+                <w:rFonts w:ascii="Consolas" w:hAnsi="Consolas" w:cs="Consolas"/>
+                <w:color w:val="FF0000"/>
+                <w:sz w:val="19"/>
+                <w:szCs w:val="19"/>
+                <w:lang w:val="en-US"/>
+              </w:rPr>
+              <w:t>amp;</w:t>
             </w:r>
             <w:r>
               <w:rPr>
@@ -558,7 +654,29 @@
                 <w:szCs w:val="19"/>
                 <w:lang w:val="en-US"/>
               </w:rPr>
-              <w:t>command=del</w:t>
+              <w:t>command</w:t>
+            </w:r>
+            <w:proofErr w:type="spellEnd"/>
+            <w:r>
+              <w:rPr>
+                <w:rFonts w:ascii="Consolas" w:hAnsi="Consolas" w:cs="Consolas"/>
+                <w:color w:val="0000FF"/>
+                <w:sz w:val="19"/>
+                <w:szCs w:val="19"/>
+                <w:lang w:val="en-US"/>
+              </w:rPr>
+              <w:t>=</w:t>
+            </w:r>
+            <w:proofErr w:type="spellStart"/>
+            <w:r>
+              <w:rPr>
+                <w:rFonts w:ascii="Consolas" w:hAnsi="Consolas" w:cs="Consolas"/>
+                <w:color w:val="0000FF"/>
+                <w:sz w:val="19"/>
+                <w:szCs w:val="19"/>
+                <w:lang w:val="en-US"/>
+              </w:rPr>
+              <w:t>del</w:t>
             </w:r>
             <w:r>
               <w:rPr>
@@ -578,8 +696,31 @@
                 <w:szCs w:val="19"/>
                 <w:lang w:val="en-US"/>
               </w:rPr>
-              <w:t>service=mobtv</w:t>
-            </w:r>
+              <w:t>service</w:t>
+            </w:r>
+            <w:proofErr w:type="spellEnd"/>
+            <w:r>
+              <w:rPr>
+                <w:rFonts w:ascii="Consolas" w:hAnsi="Consolas" w:cs="Consolas"/>
+                <w:color w:val="0000FF"/>
+                <w:sz w:val="19"/>
+                <w:szCs w:val="19"/>
+                <w:lang w:val="en-US"/>
+              </w:rPr>
+              <w:t>=</w:t>
+            </w:r>
+            <w:proofErr w:type="spellStart"/>
+            <w:r>
+              <w:rPr>
+                <w:rFonts w:ascii="Consolas" w:hAnsi="Consolas" w:cs="Consolas"/>
+                <w:color w:val="0000FF"/>
+                <w:sz w:val="19"/>
+                <w:szCs w:val="19"/>
+                <w:lang w:val="en-US"/>
+              </w:rPr>
+              <w:t>mobtv</w:t>
+            </w:r>
+            <w:proofErr w:type="spellEnd"/>
           </w:p>
         </w:tc>
         <w:tc>
@@ -849,6 +990,7 @@
                 <w:lang w:val="en-US"/>
               </w:rPr>
             </w:pPr>
+            <w:proofErr w:type="spellStart"/>
             <w:r>
               <w:rPr>
                 <w:color w:val="000000"/>
@@ -858,6 +1000,7 @@
               </w:rPr>
               <w:t>AddALLPLAY</w:t>
             </w:r>
+            <w:proofErr w:type="spellEnd"/>
           </w:p>
         </w:tc>
         <w:tc>
@@ -958,6 +1101,7 @@
               </w:rPr>
               <w:t xml:space="preserve"> </w:t>
             </w:r>
+            <w:proofErr w:type="spellStart"/>
             <w:r>
               <w:rPr>
                 <w:rFonts w:ascii="Consolas" w:hAnsi="Consolas" w:cs="Consolas"/>
@@ -967,6 +1111,7 @@
               </w:rPr>
               <w:t>AddALLPLAY</w:t>
             </w:r>
+            <w:proofErr w:type="spellEnd"/>
           </w:p>
         </w:tc>
       </w:tr>
@@ -989,6 +1134,7 @@
                 <w:szCs w:val="20"/>
               </w:rPr>
             </w:pPr>
+            <w:proofErr w:type="spellStart"/>
             <w:r>
               <w:rPr>
                 <w:sz w:val="20"/>
@@ -996,6 +1142,7 @@
               </w:rPr>
               <w:t>DeleteALLPLAY</w:t>
             </w:r>
+            <w:proofErr w:type="spellEnd"/>
           </w:p>
         </w:tc>
         <w:tc>
@@ -1104,6 +1251,7 @@
               </w:rPr>
               <w:t xml:space="preserve"> </w:t>
             </w:r>
+            <w:proofErr w:type="spellStart"/>
             <w:r>
               <w:rPr>
                 <w:rFonts w:ascii="Consolas" w:hAnsi="Consolas" w:cs="Consolas"/>
@@ -1113,6 +1261,7 @@
               </w:rPr>
               <w:t>DeleteALLPLAY</w:t>
             </w:r>
+            <w:proofErr w:type="spellEnd"/>
           </w:p>
         </w:tc>
       </w:tr>
@@ -1210,6 +1359,7 @@
                 <w:sz w:val="20"/>
               </w:rPr>
             </w:pPr>
+            <w:proofErr w:type="spellStart"/>
             <w:r>
               <w:rPr>
                 <w:b/>
@@ -1220,6 +1370,7 @@
               </w:rPr>
               <w:t>ProvisionList</w:t>
             </w:r>
+            <w:proofErr w:type="spellEnd"/>
           </w:p>
         </w:tc>
         <w:tc>
@@ -1239,6 +1390,7 @@
                 <w:szCs w:val="16"/>
               </w:rPr>
             </w:pPr>
+            <w:proofErr w:type="spellStart"/>
             <w:r>
               <w:rPr>
                 <w:b/>
@@ -1259,6 +1411,7 @@
               </w:rPr>
               <w:t>List</w:t>
             </w:r>
+            <w:proofErr w:type="spellEnd"/>
           </w:p>
         </w:tc>
       </w:tr>
@@ -1526,6 +1679,7 @@
             <w:pPr>
               <w:pStyle w:val="NormalWeb"/>
             </w:pPr>
+            <w:proofErr w:type="spellStart"/>
             <w:r>
               <w:rPr>
                 <w:b/>
@@ -1535,6 +1689,7 @@
               </w:rPr>
               <w:t>AddALLPLAY</w:t>
             </w:r>
+            <w:proofErr w:type="spellEnd"/>
           </w:p>
         </w:tc>
         <w:tc>
@@ -1745,6 +1900,7 @@
                 <w:sz w:val="16"/>
               </w:rPr>
             </w:pPr>
+            <w:proofErr w:type="spellStart"/>
             <w:r>
               <w:rPr>
                 <w:b/>
@@ -1754,6 +1910,7 @@
               </w:rPr>
               <w:t>DeleteALLPLAY</w:t>
             </w:r>
+            <w:proofErr w:type="spellEnd"/>
           </w:p>
         </w:tc>
         <w:tc>
@@ -2068,6 +2225,7 @@
                 <w:szCs w:val="20"/>
               </w:rPr>
             </w:pPr>
+            <w:proofErr w:type="spellStart"/>
             <w:r>
               <w:rPr>
                 <w:b/>
@@ -2077,6 +2235,7 @@
               </w:rPr>
               <w:t>AddALLPLAY</w:t>
             </w:r>
+            <w:proofErr w:type="spellEnd"/>
           </w:p>
         </w:tc>
         <w:tc>
@@ -2098,6 +2257,7 @@
                 <w:szCs w:val="20"/>
               </w:rPr>
             </w:pPr>
+            <w:proofErr w:type="spellStart"/>
             <w:r>
               <w:rPr>
                 <w:b/>
@@ -2107,6 +2267,7 @@
               </w:rPr>
               <w:t>DeleteALLPLAY</w:t>
             </w:r>
+            <w:proofErr w:type="spellEnd"/>
           </w:p>
         </w:tc>
       </w:tr>
@@ -2147,6 +2308,7 @@
                 <w:lang w:eastAsia="ru-RU"/>
               </w:rPr>
             </w:pPr>
+            <w:proofErr w:type="spellStart"/>
             <w:r>
               <w:rPr>
                 <w:rFonts w:ascii="Courier New" w:eastAsia="Times New Roman" w:hAnsi="Courier New" w:cs="Courier New"/>
@@ -2155,8 +2317,53 @@
                 <w:szCs w:val="20"/>
                 <w:lang w:eastAsia="ru-RU"/>
               </w:rPr>
-              <w:t>Assign Services Content</w:t>
-            </w:r>
+              <w:t>Assign</w:t>
+            </w:r>
+            <w:proofErr w:type="spellEnd"/>
+            <w:r>
+              <w:rPr>
+                <w:rFonts w:ascii="Courier New" w:eastAsia="Times New Roman" w:hAnsi="Courier New" w:cs="Courier New"/>
+                <w:color w:val="0000FF"/>
+                <w:sz w:val="20"/>
+                <w:szCs w:val="20"/>
+                <w:lang w:eastAsia="ru-RU"/>
+              </w:rPr>
+              <w:t xml:space="preserve"> </w:t>
+            </w:r>
+            <w:proofErr w:type="spellStart"/>
+            <w:r>
+              <w:rPr>
+                <w:rFonts w:ascii="Courier New" w:eastAsia="Times New Roman" w:hAnsi="Courier New" w:cs="Courier New"/>
+                <w:color w:val="0000FF"/>
+                <w:sz w:val="20"/>
+                <w:szCs w:val="20"/>
+                <w:lang w:eastAsia="ru-RU"/>
+              </w:rPr>
+              <w:t>Services</w:t>
+            </w:r>
+            <w:proofErr w:type="spellEnd"/>
+            <w:r>
+              <w:rPr>
+                <w:rFonts w:ascii="Courier New" w:eastAsia="Times New Roman" w:hAnsi="Courier New" w:cs="Courier New"/>
+                <w:color w:val="0000FF"/>
+                <w:sz w:val="20"/>
+                <w:szCs w:val="20"/>
+                <w:lang w:eastAsia="ru-RU"/>
+              </w:rPr>
+              <w:t xml:space="preserve"> </w:t>
+            </w:r>
+            <w:proofErr w:type="spellStart"/>
+            <w:r>
+              <w:rPr>
+                <w:rFonts w:ascii="Courier New" w:eastAsia="Times New Roman" w:hAnsi="Courier New" w:cs="Courier New"/>
+                <w:color w:val="0000FF"/>
+                <w:sz w:val="20"/>
+                <w:szCs w:val="20"/>
+                <w:lang w:eastAsia="ru-RU"/>
+              </w:rPr>
+              <w:t>Content</w:t>
+            </w:r>
+            <w:proofErr w:type="spellEnd"/>
           </w:p>
         </w:tc>
         <w:tc>
@@ -2216,12 +2423,42 @@
             <w:pPr>
               <w:pStyle w:val="HTMLPreformatted"/>
             </w:pPr>
+            <w:proofErr w:type="spellStart"/>
             <w:r>
               <w:rPr>
                 <w:color w:val="0000FF"/>
               </w:rPr>
-              <w:t>Remove Services Content</w:t>
-            </w:r>
+              <w:t>Remove</w:t>
+            </w:r>
+            <w:proofErr w:type="spellEnd"/>
+            <w:r>
+              <w:rPr>
+                <w:color w:val="0000FF"/>
+              </w:rPr>
+              <w:t xml:space="preserve"> </w:t>
+            </w:r>
+            <w:proofErr w:type="spellStart"/>
+            <w:r>
+              <w:rPr>
+                <w:color w:val="0000FF"/>
+              </w:rPr>
+              <w:t>Services</w:t>
+            </w:r>
+            <w:proofErr w:type="spellEnd"/>
+            <w:r>
+              <w:rPr>
+                <w:color w:val="0000FF"/>
+              </w:rPr>
+              <w:t xml:space="preserve"> </w:t>
+            </w:r>
+            <w:proofErr w:type="spellStart"/>
+            <w:r>
+              <w:rPr>
+                <w:color w:val="0000FF"/>
+              </w:rPr>
+              <w:t>Content</w:t>
+            </w:r>
+            <w:proofErr w:type="spellEnd"/>
           </w:p>
         </w:tc>
         <w:tc>
@@ -3389,6 +3626,146 @@
                 <w:szCs w:val="16"/>
               </w:rPr>
               <w:t>Описание</w:t>
+            </w:r>
+          </w:p>
+        </w:tc>
+      </w:tr>
+      <w:tr>
+        <w:trPr>
+          <w:trHeight w:val="106"/>
+          <w:tblHeader/>
+        </w:trPr>
+        <w:tc>
+          <w:tcPr>
+            <w:tcW w:w="1527" w:type="pct"/>
+            <w:tcBorders>
+              <w:top w:val="single" w:sz="4" w:space="0" w:color="auto"/>
+              <w:left w:val="single" w:sz="4" w:space="0" w:color="auto"/>
+              <w:bottom w:val="single" w:sz="4" w:space="0" w:color="auto"/>
+              <w:right w:val="single" w:sz="4" w:space="0" w:color="auto"/>
+            </w:tcBorders>
+            <w:shd w:val="clear" w:color="auto" w:fill="auto"/>
+          </w:tcPr>
+          <w:p>
+            <w:pPr>
+              <w:spacing w:after="60"/>
+              <w:rPr>
+                <w:rFonts w:cs="Arial"/>
+                <w:b/>
+                <w:bCs/>
+                <w:sz w:val="20"/>
+                <w:szCs w:val="16"/>
+              </w:rPr>
+            </w:pPr>
+            <w:r>
+              <w:rPr>
+                <w:rFonts w:ascii="Consolas" w:hAnsi="Consolas" w:cs="Consolas"/>
+                <w:color w:val="0000FF"/>
+                <w:sz w:val="19"/>
+                <w:szCs w:val="19"/>
+              </w:rPr>
+              <w:t>RES_ALLPLAY_SERVICE_ID</w:t>
+            </w:r>
+          </w:p>
+        </w:tc>
+        <w:tc>
+          <w:tcPr>
+            <w:tcW w:w="919" w:type="pct"/>
+            <w:tcBorders>
+              <w:top w:val="single" w:sz="4" w:space="0" w:color="auto"/>
+              <w:left w:val="single" w:sz="4" w:space="0" w:color="auto"/>
+              <w:bottom w:val="single" w:sz="4" w:space="0" w:color="auto"/>
+              <w:right w:val="single" w:sz="4" w:space="0" w:color="auto"/>
+            </w:tcBorders>
+            <w:shd w:val="clear" w:color="auto" w:fill="auto"/>
+          </w:tcPr>
+          <w:p>
+            <w:pPr>
+              <w:spacing w:after="60"/>
+              <w:rPr>
+                <w:rFonts w:cs="Arial"/>
+                <w:b/>
+                <w:bCs/>
+                <w:sz w:val="20"/>
+                <w:szCs w:val="16"/>
+              </w:rPr>
+            </w:pPr>
+          </w:p>
+        </w:tc>
+        <w:tc>
+          <w:tcPr>
+            <w:tcW w:w="718" w:type="pct"/>
+            <w:tcBorders>
+              <w:top w:val="single" w:sz="4" w:space="0" w:color="auto"/>
+              <w:left w:val="single" w:sz="4" w:space="0" w:color="auto"/>
+              <w:bottom w:val="single" w:sz="4" w:space="0" w:color="auto"/>
+              <w:right w:val="single" w:sz="4" w:space="0" w:color="auto"/>
+            </w:tcBorders>
+            <w:shd w:val="clear" w:color="auto" w:fill="auto"/>
+          </w:tcPr>
+          <w:p>
+            <w:pPr>
+              <w:spacing w:after="60"/>
+              <w:rPr>
+                <w:rFonts w:cs="Arial"/>
+                <w:b/>
+                <w:bCs/>
+                <w:sz w:val="20"/>
+                <w:szCs w:val="16"/>
+              </w:rPr>
+            </w:pPr>
+            <w:r>
+              <w:rPr>
+                <w:rFonts w:ascii="Consolas" w:hAnsi="Consolas" w:cs="Consolas"/>
+                <w:color w:val="0000FF"/>
+                <w:sz w:val="19"/>
+                <w:szCs w:val="19"/>
+              </w:rPr>
+              <w:t>CT6</w:t>
+            </w:r>
+          </w:p>
+        </w:tc>
+        <w:tc>
+          <w:tcPr>
+            <w:tcW w:w="1836" w:type="pct"/>
+            <w:tcBorders>
+              <w:top w:val="single" w:sz="4" w:space="0" w:color="auto"/>
+              <w:left w:val="single" w:sz="4" w:space="0" w:color="auto"/>
+              <w:bottom w:val="single" w:sz="4" w:space="0" w:color="auto"/>
+              <w:right w:val="single" w:sz="4" w:space="0" w:color="auto"/>
+            </w:tcBorders>
+            <w:shd w:val="clear" w:color="auto" w:fill="auto"/>
+          </w:tcPr>
+          <w:p>
+            <w:pPr>
+              <w:spacing w:after="60"/>
+              <w:rPr>
+                <w:rFonts w:cs="Arial"/>
+                <w:b/>
+                <w:bCs/>
+                <w:sz w:val="20"/>
+                <w:szCs w:val="16"/>
+              </w:rPr>
+            </w:pPr>
+            <w:proofErr w:type="spellStart"/>
+            <w:r>
+              <w:rPr>
+                <w:rFonts w:ascii="Consolas" w:hAnsi="Consolas" w:cs="Consolas"/>
+                <w:color w:val="0000FF"/>
+                <w:sz w:val="19"/>
+                <w:szCs w:val="19"/>
+              </w:rPr>
+              <w:t>ServiceID</w:t>
+            </w:r>
+            <w:proofErr w:type="spellEnd"/>
+            <w:r>
+              <w:rPr>
+                <w:rFonts w:ascii="Consolas" w:hAnsi="Consolas" w:cs="Consolas"/>
+                <w:color w:val="0000FF"/>
+                <w:sz w:val="19"/>
+                <w:szCs w:val="19"/>
+              </w:rPr>
+              <w:t xml:space="preserve"> на ALLPLAY</w:t>
             </w:r>
           </w:p>
         </w:tc>
@@ -3585,6 +3962,7 @@
               </w:rPr>
               <w:t xml:space="preserve">Атрибут </w:t>
             </w:r>
+            <w:proofErr w:type="spellStart"/>
             <w:r>
               <w:rPr>
                 <w:rFonts w:cs="Arial"/>
@@ -3596,6 +3974,7 @@
               </w:rPr>
               <w:t>pathMode</w:t>
             </w:r>
+            <w:proofErr w:type="spellEnd"/>
           </w:p>
         </w:tc>
         <w:tc>
@@ -3655,6 +4034,7 @@
                 <w:lang w:val="en-US"/>
               </w:rPr>
             </w:pPr>
+            <w:proofErr w:type="spellStart"/>
             <w:r>
               <w:rPr>
                 <w:rFonts w:cs="Arial"/>
@@ -3664,6 +4044,7 @@
               </w:rPr>
               <w:t>NewMSISDN</w:t>
             </w:r>
+            <w:proofErr w:type="spellEnd"/>
           </w:p>
         </w:tc>
         <w:tc>
@@ -3694,8 +4075,39 @@
                 <w:szCs w:val="16"/>
                 <w:lang w:val="en-US"/>
               </w:rPr>
-              <w:t>//ChangeMsisdn/NewMSISDN</w:t>
-            </w:r>
+              <w:t>//</w:t>
+            </w:r>
+            <w:proofErr w:type="spellStart"/>
+            <w:r>
+              <w:rPr>
+                <w:rFonts w:cs="Arial"/>
+                <w:sz w:val="20"/>
+                <w:szCs w:val="16"/>
+                <w:lang w:val="en-US"/>
+              </w:rPr>
+              <w:t>ChangeMsisdn</w:t>
+            </w:r>
+            <w:proofErr w:type="spellEnd"/>
+            <w:r>
+              <w:rPr>
+                <w:rFonts w:cs="Arial"/>
+                <w:sz w:val="20"/>
+                <w:szCs w:val="16"/>
+                <w:lang w:val="en-US"/>
+              </w:rPr>
+              <w:t>/</w:t>
+            </w:r>
+            <w:proofErr w:type="spellStart"/>
+            <w:r>
+              <w:rPr>
+                <w:rFonts w:cs="Arial"/>
+                <w:sz w:val="20"/>
+                <w:szCs w:val="16"/>
+                <w:lang w:val="en-US"/>
+              </w:rPr>
+              <w:t>NewMSISDN</w:t>
+            </w:r>
+            <w:proofErr w:type="spellEnd"/>
           </w:p>
         </w:tc>
         <w:tc>
@@ -3748,6 +4160,7 @@
                 <w:szCs w:val="16"/>
               </w:rPr>
             </w:pPr>
+            <w:proofErr w:type="spellStart"/>
             <w:r>
               <w:rPr>
                 <w:rFonts w:cs="Arial"/>
@@ -3755,7 +4168,37 @@
                 <w:szCs w:val="16"/>
                 <w:lang w:val="en-US"/>
               </w:rPr>
-              <w:t>Новый номер MSISDN</w:t>
+              <w:t>Новый</w:t>
+            </w:r>
+            <w:proofErr w:type="spellEnd"/>
+            <w:r>
+              <w:rPr>
+                <w:rFonts w:cs="Arial"/>
+                <w:sz w:val="20"/>
+                <w:szCs w:val="16"/>
+                <w:lang w:val="en-US"/>
+              </w:rPr>
+              <w:t xml:space="preserve"> </w:t>
+            </w:r>
+            <w:proofErr w:type="spellStart"/>
+            <w:r>
+              <w:rPr>
+                <w:rFonts w:cs="Arial"/>
+                <w:sz w:val="20"/>
+                <w:szCs w:val="16"/>
+                <w:lang w:val="en-US"/>
+              </w:rPr>
+              <w:t>номер</w:t>
+            </w:r>
+            <w:proofErr w:type="spellEnd"/>
+            <w:r>
+              <w:rPr>
+                <w:rFonts w:cs="Arial"/>
+                <w:sz w:val="20"/>
+                <w:szCs w:val="16"/>
+                <w:lang w:val="en-US"/>
+              </w:rPr>
+              <w:t xml:space="preserve"> MSISDN</w:t>
             </w:r>
           </w:p>
         </w:tc>
@@ -4053,7 +4496,7 @@
             <w:pPr>
               <w:pStyle w:val="Standard"/>
               <w:tabs>
-                <w:tab w:val="left" w:pos="284"/>
+                <w:tab w:val="center" w:pos="1097"/>
               </w:tabs>
               <w:spacing w:after="0"/>
               <w:rPr>
@@ -4102,7 +4545,7 @@
                 <w:szCs w:val="16"/>
                 <w:lang w:val="en-US"/>
               </w:rPr>
-              <w:t>Subscription</w:t>
+              <w:t>None</w:t>
             </w:r>
           </w:p>
         </w:tc>
@@ -4144,7 +4587,7 @@
       </w:tr>
       <w:tr>
         <w:trPr>
-          <w:trHeight w:val="64"/>
+          <w:trHeight w:val="350"/>
         </w:trPr>
         <w:tc>
           <w:tcPr>
@@ -4165,20 +4608,20 @@
               <w:spacing w:after="60"/>
               <w:jc w:val="both"/>
               <w:rPr>
-                <w:rFonts w:ascii="Times New Roman" w:hAnsi="Times New Roman" w:cs="Arial"/>
-                <w:sz w:val="16"/>
-                <w:szCs w:val="16"/>
-                <w:lang w:val="en-US"/>
-              </w:rPr>
-            </w:pPr>
-            <w:r>
-              <w:rPr>
                 <w:rFonts w:ascii="Consolas" w:hAnsi="Consolas" w:cs="Consolas"/>
                 <w:color w:val="0000FF"/>
                 <w:sz w:val="19"/>
                 <w:szCs w:val="19"/>
               </w:rPr>
-              <w:t>RFS_ALLPLAY_CHANGE_MSISDN</w:t>
+            </w:pPr>
+            <w:r>
+              <w:rPr>
+                <w:rFonts w:ascii="Consolas" w:hAnsi="Consolas" w:cs="Consolas"/>
+                <w:color w:val="0000FF"/>
+                <w:sz w:val="19"/>
+                <w:szCs w:val="19"/>
+              </w:rPr>
+              <w:t>RFS_ALLPLAY_MOBTV</w:t>
             </w:r>
           </w:p>
         </w:tc>
@@ -4198,23 +4641,21 @@
               <w:tabs>
                 <w:tab w:val="left" w:pos="284"/>
               </w:tabs>
-              <w:spacing w:after="60"/>
-              <w:jc w:val="both"/>
+              <w:spacing w:after="0"/>
               <w:rPr>
                 <w:rFonts w:ascii="Times New Roman" w:hAnsi="Times New Roman" w:cs="Arial"/>
                 <w:sz w:val="16"/>
                 <w:szCs w:val="16"/>
-                <w:lang w:val="en-US"/>
-              </w:rPr>
-            </w:pPr>
-            <w:r>
-              <w:rPr>
-                <w:rFonts w:ascii="Times New Roman" w:hAnsi="Times New Roman" w:cs="Arial"/>
-                <w:sz w:val="16"/>
-                <w:szCs w:val="16"/>
-                <w:lang w:val="en-US"/>
-              </w:rPr>
-              <w:t>-</w:t>
+              </w:rPr>
+            </w:pPr>
+            <w:r>
+              <w:rPr>
+                <w:rFonts w:ascii="Consolas" w:hAnsi="Consolas" w:cs="Consolas"/>
+                <w:color w:val="0000FF"/>
+                <w:sz w:val="19"/>
+                <w:szCs w:val="19"/>
+              </w:rPr>
+              <w:t>RFS_ALLPLAY_SUBSCRIPTION</w:t>
             </w:r>
           </w:p>
         </w:tc>
@@ -4234,8 +4675,7 @@
               <w:tabs>
                 <w:tab w:val="left" w:pos="284"/>
               </w:tabs>
-              <w:spacing w:after="60"/>
-              <w:jc w:val="both"/>
+              <w:spacing w:after="0"/>
               <w:rPr>
                 <w:rFonts w:ascii="Times New Roman" w:hAnsi="Times New Roman" w:cs="Arial"/>
                 <w:sz w:val="16"/>
@@ -4273,19 +4713,170 @@
               <w:spacing w:after="60"/>
               <w:jc w:val="both"/>
               <w:rPr>
-                <w:rFonts w:ascii="Times New Roman" w:hAnsi="Times New Roman" w:cs="Arial"/>
-                <w:sz w:val="16"/>
-                <w:szCs w:val="16"/>
-              </w:rPr>
-            </w:pPr>
-            <w:r>
-              <w:rPr>
                 <w:rFonts w:ascii="Consolas" w:hAnsi="Consolas" w:cs="Consolas"/>
                 <w:color w:val="0000FF"/>
                 <w:sz w:val="19"/>
                 <w:szCs w:val="19"/>
               </w:rPr>
-              <w:t>Изменение номера</w:t>
+            </w:pPr>
+            <w:r>
+              <w:rPr>
+                <w:rFonts w:ascii="Consolas" w:hAnsi="Consolas" w:cs="Consolas"/>
+                <w:color w:val="0000FF"/>
+                <w:sz w:val="19"/>
+                <w:szCs w:val="19"/>
+              </w:rPr>
+              <w:t>Мобильное ТВ</w:t>
+            </w:r>
+          </w:p>
+        </w:tc>
+      </w:tr>
+      <w:tr>
+        <w:trPr>
+          <w:trHeight w:val="64"/>
+        </w:trPr>
+        <w:tc>
+          <w:tcPr>
+            <w:tcW w:w="1473" w:type="pct"/>
+            <w:tcBorders>
+              <w:top w:val="single" w:sz="4" w:space="0" w:color="auto"/>
+              <w:left w:val="single" w:sz="4" w:space="0" w:color="auto"/>
+              <w:bottom w:val="single" w:sz="4" w:space="0" w:color="auto"/>
+              <w:right w:val="single" w:sz="4" w:space="0" w:color="auto"/>
+            </w:tcBorders>
+          </w:tcPr>
+          <w:p>
+            <w:pPr>
+              <w:pStyle w:val="Standard"/>
+              <w:tabs>
+                <w:tab w:val="left" w:pos="284"/>
+              </w:tabs>
+              <w:spacing w:after="60"/>
+              <w:jc w:val="both"/>
+              <w:rPr>
+                <w:rFonts w:ascii="Times New Roman" w:hAnsi="Times New Roman" w:cs="Arial"/>
+                <w:sz w:val="16"/>
+                <w:szCs w:val="16"/>
+                <w:lang w:val="en-US"/>
+              </w:rPr>
+            </w:pPr>
+            <w:r>
+              <w:rPr>
+                <w:rFonts w:ascii="Consolas" w:hAnsi="Consolas" w:cs="Consolas"/>
+                <w:color w:val="0000FF"/>
+                <w:sz w:val="19"/>
+                <w:szCs w:val="19"/>
+              </w:rPr>
+              <w:t>RFS_ALLPLAY_CHANGE_MSISDN</w:t>
+            </w:r>
+          </w:p>
+        </w:tc>
+        <w:tc>
+          <w:tcPr>
+            <w:tcW w:w="783" w:type="pct"/>
+            <w:tcBorders>
+              <w:top w:val="single" w:sz="4" w:space="0" w:color="auto"/>
+              <w:left w:val="single" w:sz="4" w:space="0" w:color="auto"/>
+              <w:bottom w:val="single" w:sz="4" w:space="0" w:color="auto"/>
+              <w:right w:val="single" w:sz="4" w:space="0" w:color="auto"/>
+            </w:tcBorders>
+          </w:tcPr>
+          <w:p>
+            <w:pPr>
+              <w:pStyle w:val="Standard"/>
+              <w:tabs>
+                <w:tab w:val="left" w:pos="284"/>
+              </w:tabs>
+              <w:spacing w:after="60"/>
+              <w:jc w:val="both"/>
+              <w:rPr>
+                <w:rFonts w:ascii="Times New Roman" w:hAnsi="Times New Roman" w:cs="Arial"/>
+                <w:sz w:val="16"/>
+                <w:szCs w:val="16"/>
+                <w:lang w:val="en-US"/>
+              </w:rPr>
+            </w:pPr>
+            <w:r>
+              <w:rPr>
+                <w:rFonts w:ascii="Times New Roman" w:hAnsi="Times New Roman" w:cs="Arial"/>
+                <w:sz w:val="16"/>
+                <w:szCs w:val="16"/>
+                <w:lang w:val="en-US"/>
+              </w:rPr>
+              <w:t>-</w:t>
+            </w:r>
+          </w:p>
+        </w:tc>
+        <w:tc>
+          <w:tcPr>
+            <w:tcW w:w="553" w:type="pct"/>
+            <w:tcBorders>
+              <w:top w:val="single" w:sz="4" w:space="0" w:color="auto"/>
+              <w:left w:val="single" w:sz="4" w:space="0" w:color="auto"/>
+              <w:bottom w:val="single" w:sz="4" w:space="0" w:color="auto"/>
+              <w:right w:val="single" w:sz="4" w:space="0" w:color="auto"/>
+            </w:tcBorders>
+          </w:tcPr>
+          <w:p>
+            <w:pPr>
+              <w:pStyle w:val="Standard"/>
+              <w:tabs>
+                <w:tab w:val="left" w:pos="284"/>
+              </w:tabs>
+              <w:spacing w:after="60"/>
+              <w:jc w:val="both"/>
+              <w:rPr>
+                <w:rFonts w:ascii="Times New Roman" w:hAnsi="Times New Roman" w:cs="Arial"/>
+                <w:sz w:val="16"/>
+                <w:szCs w:val="16"/>
+                <w:lang w:val="en-US"/>
+              </w:rPr>
+            </w:pPr>
+            <w:r>
+              <w:rPr>
+                <w:rFonts w:ascii="Times New Roman" w:hAnsi="Times New Roman" w:cs="Arial"/>
+                <w:sz w:val="16"/>
+                <w:szCs w:val="16"/>
+                <w:lang w:val="en-US"/>
+              </w:rPr>
+              <w:t>None</w:t>
+            </w:r>
+          </w:p>
+        </w:tc>
+        <w:tc>
+          <w:tcPr>
+            <w:tcW w:w="2191" w:type="pct"/>
+            <w:tcBorders>
+              <w:top w:val="single" w:sz="4" w:space="0" w:color="auto"/>
+              <w:left w:val="single" w:sz="4" w:space="0" w:color="auto"/>
+              <w:bottom w:val="single" w:sz="4" w:space="0" w:color="auto"/>
+              <w:right w:val="single" w:sz="4" w:space="0" w:color="auto"/>
+            </w:tcBorders>
+          </w:tcPr>
+          <w:p>
+            <w:pPr>
+              <w:pStyle w:val="Standard"/>
+              <w:tabs>
+                <w:tab w:val="left" w:pos="284"/>
+              </w:tabs>
+              <w:spacing w:after="60"/>
+              <w:jc w:val="both"/>
+              <w:rPr>
+                <w:rFonts w:ascii="Times New Roman" w:hAnsi="Times New Roman" w:cs="Arial"/>
+                <w:sz w:val="16"/>
+                <w:szCs w:val="16"/>
+              </w:rPr>
+            </w:pPr>
+            <w:bookmarkStart w:id="7" w:name="_GoBack"/>
+            <w:bookmarkEnd w:id="7"/>
+            <w:r>
+              <w:rPr>
+                <w:rFonts w:ascii="Consolas" w:hAnsi="Consolas" w:cs="Consolas"/>
+                <w:color w:val="0000FF"/>
+                <w:sz w:val="19"/>
+                <w:szCs w:val="19"/>
+              </w:rPr>
+              <w:t>Изменение номера MSISDN на платформе ALLPLAY</w:t>
             </w:r>
           </w:p>
         </w:tc>
@@ -4300,8 +4891,8 @@
         </w:numPr>
         <w:ind w:left="720"/>
       </w:pPr>
-      <w:bookmarkStart w:id="7" w:name="_Toc462308419"/>
-      <w:bookmarkStart w:id="8" w:name="_Toc462308420"/>
+      <w:bookmarkStart w:id="8" w:name="_Toc462308419"/>
+      <w:bookmarkStart w:id="9" w:name="_Toc462308420"/>
     </w:p>
     <w:p/>
     <w:p/>
@@ -4321,7 +4912,7 @@
         </w:rPr>
         <w:t>RFS</w:t>
       </w:r>
-      <w:bookmarkEnd w:id="7"/>
+      <w:bookmarkEnd w:id="8"/>
     </w:p>
     <w:tbl>
       <w:tblPr>
@@ -4474,6 +5065,7 @@
                 <w:lang w:val="en-US"/>
               </w:rPr>
             </w:pPr>
+            <w:proofErr w:type="spellStart"/>
             <w:r>
               <w:rPr>
                 <w:rFonts w:cs="Arial"/>
@@ -4484,6 +5076,7 @@
               </w:rPr>
               <w:t>scenarioType</w:t>
             </w:r>
+            <w:proofErr w:type="spellEnd"/>
           </w:p>
         </w:tc>
         <w:tc>
@@ -4507,6 +5100,7 @@
                 <w:lang w:val="en-US"/>
               </w:rPr>
             </w:pPr>
+            <w:proofErr w:type="spellStart"/>
             <w:r>
               <w:rPr>
                 <w:rFonts w:cs="Arial"/>
@@ -4517,6 +5111,7 @@
               </w:rPr>
               <w:t>listType</w:t>
             </w:r>
+            <w:proofErr w:type="spellEnd"/>
           </w:p>
         </w:tc>
       </w:tr>
@@ -4535,6 +5130,7 @@
             <w:vAlign w:val="center"/>
           </w:tcPr>
           <w:p>
+            <w:proofErr w:type="spellStart"/>
             <w:r>
               <w:rPr>
                 <w:rFonts w:ascii="Consolas" w:hAnsi="Consolas" w:cs="Consolas"/>
@@ -4553,6 +5149,7 @@
               </w:rPr>
               <w:t>ALLPLAY.CreateSubscriber</w:t>
             </w:r>
+            <w:proofErr w:type="spellEnd"/>
           </w:p>
         </w:tc>
         <w:tc>
@@ -4638,6 +5235,7 @@
                 <w:lang w:val="en-US"/>
               </w:rPr>
             </w:pPr>
+            <w:proofErr w:type="spellStart"/>
             <w:r>
               <w:rPr>
                 <w:rFonts w:ascii="Consolas" w:hAnsi="Consolas" w:cs="Consolas"/>
@@ -4647,6 +5245,7 @@
               </w:rPr>
               <w:t>Add</w:t>
             </w:r>
+            <w:proofErr w:type="spellEnd"/>
           </w:p>
         </w:tc>
         <w:tc>
@@ -4708,6 +5307,7 @@
                 <w:lang w:val="en-US"/>
               </w:rPr>
             </w:pPr>
+            <w:proofErr w:type="spellStart"/>
             <w:r>
               <w:rPr>
                 <w:rFonts w:ascii="Consolas" w:hAnsi="Consolas" w:cs="Consolas"/>
@@ -4726,6 +5326,7 @@
               </w:rPr>
               <w:t>ALLPLAY.DeleteSubscriber</w:t>
             </w:r>
+            <w:proofErr w:type="spellEnd"/>
           </w:p>
         </w:tc>
         <w:tc>
@@ -4815,6 +5416,7 @@
                 <w:lang w:val="en-US"/>
               </w:rPr>
             </w:pPr>
+            <w:proofErr w:type="spellStart"/>
             <w:r>
               <w:rPr>
                 <w:rFonts w:ascii="Consolas" w:hAnsi="Consolas" w:cs="Consolas"/>
@@ -4824,6 +5426,7 @@
               </w:rPr>
               <w:t>Remove</w:t>
             </w:r>
+            <w:proofErr w:type="spellEnd"/>
           </w:p>
         </w:tc>
         <w:tc>
@@ -4884,6 +5487,7 @@
                 <w:szCs w:val="16"/>
               </w:rPr>
             </w:pPr>
+            <w:proofErr w:type="spellStart"/>
             <w:r>
               <w:rPr>
                 <w:rFonts w:ascii="Consolas" w:hAnsi="Consolas" w:cs="Consolas"/>
@@ -4902,6 +5506,7 @@
               </w:rPr>
               <w:t>ALLPLAY.ChangeMSISDN</w:t>
             </w:r>
+            <w:proofErr w:type="spellEnd"/>
           </w:p>
         </w:tc>
         <w:tc>
@@ -4993,6 +5598,7 @@
                 <w:lang w:val="en-US"/>
               </w:rPr>
             </w:pPr>
+            <w:proofErr w:type="spellStart"/>
             <w:r>
               <w:rPr>
                 <w:rFonts w:ascii="Consolas" w:hAnsi="Consolas" w:cs="Consolas"/>
@@ -5002,6 +5608,7 @@
               </w:rPr>
               <w:t>Add</w:t>
             </w:r>
+            <w:proofErr w:type="spellEnd"/>
           </w:p>
         </w:tc>
         <w:tc>
@@ -5040,10 +5647,7 @@
         </w:tc>
       </w:tr>
     </w:tbl>
-    <w:p>
-      <w:bookmarkStart w:id="9" w:name="_GoBack"/>
-      <w:bookmarkEnd w:id="9"/>
-    </w:p>
+    <w:p/>
     <w:p/>
     <w:p>
       <w:pPr>
@@ -5079,7 +5683,7 @@
         </w:rPr>
         <w:t>Service</w:t>
       </w:r>
-      <w:bookmarkEnd w:id="8"/>
+      <w:bookmarkEnd w:id="9"/>
     </w:p>
     <w:p>
       <w:pPr>
@@ -5119,12 +5723,14 @@
       <w:r>
         <w:t xml:space="preserve">Таблица связок (атрибут </w:t>
       </w:r>
+      <w:proofErr w:type="spellStart"/>
       <w:r>
         <w:rPr>
           <w:lang w:val="en-US"/>
         </w:rPr>
         <w:t>linkType</w:t>
       </w:r>
+      <w:proofErr w:type="spellEnd"/>
       <w:r>
         <w:t>)</w:t>
       </w:r>
@@ -5308,6 +5914,7 @@
                 <w:lang w:val="en-US"/>
               </w:rPr>
             </w:pPr>
+            <w:proofErr w:type="spellStart"/>
             <w:r>
               <w:rPr>
                 <w:b/>
@@ -5318,6 +5925,7 @@
               </w:rPr>
               <w:t>ChangeMsisdn</w:t>
             </w:r>
+            <w:proofErr w:type="spellEnd"/>
           </w:p>
         </w:tc>
       </w:tr>
@@ -5368,6 +5976,7 @@
                 <w:lang w:val="en-US"/>
               </w:rPr>
             </w:pPr>
+            <w:proofErr w:type="spellStart"/>
             <w:r>
               <w:rPr>
                 <w:rFonts w:ascii="Times New Roman" w:hAnsi="Times New Roman" w:cs="Times New Roman"/>
@@ -5378,6 +5987,7 @@
               </w:rPr>
               <w:t>globalServiceCode</w:t>
             </w:r>
+            <w:proofErr w:type="spellEnd"/>
           </w:p>
         </w:tc>
         <w:tc>
@@ -5648,14 +6258,17 @@
         <w:pStyle w:val="NoSpacing"/>
       </w:pPr>
       <w:r>
+        <w:lastRenderedPageBreak/>
         <w:t xml:space="preserve"> Таблица зависимостей связок (атрибут </w:t>
       </w:r>
+      <w:proofErr w:type="spellStart"/>
       <w:r>
         <w:rPr>
           <w:lang w:val="en-US"/>
         </w:rPr>
         <w:t>dependsOn</w:t>
       </w:r>
+      <w:proofErr w:type="spellEnd"/>
       <w:r>
         <w:t>)</w:t>
       </w:r>
@@ -5720,6 +6333,7 @@
         <w:pStyle w:val="Heading3"/>
       </w:pPr>
       <w:bookmarkStart w:id="12" w:name="_Toc462308426"/>
+      <w:proofErr w:type="spellStart"/>
       <w:r>
         <w:rPr>
           <w:lang w:val="en-US"/>
@@ -5727,6 +6341,7 @@
         <w:t>Команды</w:t>
       </w:r>
       <w:bookmarkEnd w:id="12"/>
+      <w:proofErr w:type="spellEnd"/>
     </w:p>
     <w:tbl>
       <w:tblPr>
@@ -5840,6 +6455,7 @@
                 <w:lang w:val="en-US"/>
               </w:rPr>
             </w:pPr>
+            <w:proofErr w:type="spellStart"/>
             <w:r>
               <w:rPr>
                 <w:rFonts w:ascii="Consolas" w:hAnsi="Consolas" w:cs="Consolas"/>
@@ -5849,6 +6465,7 @@
               </w:rPr>
               <w:t>AddALLPLAY</w:t>
             </w:r>
+            <w:proofErr w:type="spellEnd"/>
           </w:p>
         </w:tc>
         <w:tc>
@@ -5906,6 +6523,7 @@
                 <w:lang w:val="en-US"/>
               </w:rPr>
             </w:pPr>
+            <w:proofErr w:type="spellStart"/>
             <w:r>
               <w:rPr>
                 <w:rFonts w:ascii="Consolas" w:hAnsi="Consolas" w:cs="Consolas"/>
@@ -5915,6 +6533,7 @@
               </w:rPr>
               <w:t>ChangeMSISDNOnALLPLAY</w:t>
             </w:r>
+            <w:proofErr w:type="spellEnd"/>
           </w:p>
         </w:tc>
         <w:tc>
@@ -5973,6 +6592,7 @@
                 <w:lang w:val="en-US"/>
               </w:rPr>
             </w:pPr>
+            <w:proofErr w:type="spellStart"/>
             <w:r>
               <w:rPr>
                 <w:rFonts w:ascii="Consolas" w:hAnsi="Consolas" w:cs="Consolas"/>
@@ -5982,6 +6602,7 @@
               </w:rPr>
               <w:t>DeleteALLPLAY</w:t>
             </w:r>
+            <w:proofErr w:type="spellEnd"/>
           </w:p>
         </w:tc>
         <w:tc>
@@ -6188,6 +6809,7 @@
                 <w:lang w:val="en-US"/>
               </w:rPr>
             </w:pPr>
+            <w:proofErr w:type="spellStart"/>
             <w:r>
               <w:rPr>
                 <w:rFonts w:ascii="Consolas" w:hAnsi="Consolas" w:cs="Consolas"/>
@@ -6197,6 +6819,7 @@
               </w:rPr>
               <w:t>SC.ALLPLAY.ChangeMSISDN</w:t>
             </w:r>
+            <w:proofErr w:type="spellEnd"/>
           </w:p>
         </w:tc>
         <w:tc>
@@ -6313,6 +6936,7 @@
               </w:rPr>
               <w:t xml:space="preserve"> </w:t>
             </w:r>
+            <w:proofErr w:type="spellStart"/>
             <w:r>
               <w:rPr>
                 <w:rFonts w:ascii="Consolas" w:hAnsi="Consolas" w:cs="Consolas"/>
@@ -6322,6 +6946,7 @@
               </w:rPr>
               <w:t>DeleteALLPLAY</w:t>
             </w:r>
+            <w:proofErr w:type="spellEnd"/>
           </w:p>
           <w:p>
             <w:pPr>
@@ -6356,6 +6981,7 @@
               </w:rPr>
               <w:t xml:space="preserve"> </w:t>
             </w:r>
+            <w:proofErr w:type="spellStart"/>
             <w:r>
               <w:rPr>
                 <w:rFonts w:ascii="Consolas" w:hAnsi="Consolas" w:cs="Consolas"/>
@@ -6365,6 +6991,7 @@
               </w:rPr>
               <w:t>ChangeMSISDNOnALLPLAY</w:t>
             </w:r>
+            <w:proofErr w:type="spellEnd"/>
           </w:p>
         </w:tc>
       </w:tr>
@@ -6396,6 +7023,7 @@
                 <w:lang w:val="en-US"/>
               </w:rPr>
             </w:pPr>
+            <w:proofErr w:type="spellStart"/>
             <w:r>
               <w:rPr>
                 <w:rFonts w:ascii="Consolas" w:hAnsi="Consolas" w:cs="Consolas"/>
@@ -6405,6 +7033,7 @@
               </w:rPr>
               <w:t>SC.ALLPLAY.CreateSubscriber</w:t>
             </w:r>
+            <w:proofErr w:type="spellEnd"/>
           </w:p>
         </w:tc>
         <w:tc>
@@ -6482,6 +7111,7 @@
               </w:rPr>
               <w:t xml:space="preserve"> </w:t>
             </w:r>
+            <w:proofErr w:type="spellStart"/>
             <w:r>
               <w:rPr>
                 <w:rFonts w:ascii="Consolas" w:hAnsi="Consolas" w:cs="Consolas"/>
@@ -6491,6 +7121,7 @@
               </w:rPr>
               <w:t>AddALLPLAY</w:t>
             </w:r>
+            <w:proofErr w:type="spellEnd"/>
           </w:p>
         </w:tc>
       </w:tr>
@@ -6522,6 +7153,7 @@
                 <w:lang w:val="en-US"/>
               </w:rPr>
             </w:pPr>
+            <w:proofErr w:type="spellStart"/>
             <w:r>
               <w:rPr>
                 <w:rFonts w:ascii="Consolas" w:hAnsi="Consolas" w:cs="Consolas"/>
@@ -6531,6 +7163,7 @@
               </w:rPr>
               <w:t>SC.ALLPLAY.DeleteSubscriber</w:t>
             </w:r>
+            <w:proofErr w:type="spellEnd"/>
           </w:p>
         </w:tc>
         <w:tc>
@@ -6624,6 +7257,7 @@
               </w:rPr>
               <w:t xml:space="preserve">команда </w:t>
             </w:r>
+            <w:proofErr w:type="spellStart"/>
             <w:r>
               <w:rPr>
                 <w:rFonts w:ascii="Consolas" w:hAnsi="Consolas" w:cs="Consolas"/>
@@ -6633,6 +7267,7 @@
               </w:rPr>
               <w:t>DeleteALLPLAY</w:t>
             </w:r>
+            <w:proofErr w:type="spellEnd"/>
           </w:p>
         </w:tc>
       </w:tr>
@@ -6759,11 +7394,19 @@
               <w:lang w:val="en-US"/>
             </w:rPr>
           </w:pPr>
+          <w:proofErr w:type="gramStart"/>
           <w:r>
             <w:rPr>
               <w:lang w:val="en-US"/>
             </w:rPr>
-            <w:t>стр.</w:t>
+            <w:t>стр</w:t>
+          </w:r>
+          <w:proofErr w:type="gramEnd"/>
+          <w:r>
+            <w:rPr>
+              <w:lang w:val="en-US"/>
+            </w:rPr>
+            <w:t>.</w:t>
           </w:r>
           <w:r>
             <w:rPr>
@@ -6788,7 +7431,7 @@
               <w:noProof/>
               <w:lang w:val="en-US"/>
             </w:rPr>
-            <w:t>4</w:t>
+            <w:t>3</w:t>
           </w:r>
           <w:r>
             <w:rPr>
@@ -10349,7 +10992,7 @@
 </file>
 
 <file path=customXml/itemProps1.xml><?xml version="1.0" encoding="utf-8"?>
-<ds:datastoreItem xmlns:ds="http://schemas.openxmlformats.org/officeDocument/2006/customXml" ds:itemID="{967CFBA9-9B0C-4ECC-AD41-3EEC058EDA02}">
+<ds:datastoreItem xmlns:ds="http://schemas.openxmlformats.org/officeDocument/2006/customXml" ds:itemID="{D018319F-DE7A-4215-9047-4660F1E77471}">
   <ds:schemaRefs>
     <ds:schemaRef ds:uri="http://schemas.openxmlformats.org/officeDocument/2006/bibliography"/>
   </ds:schemaRefs>

</xml_diff>

<commit_message>
ct4 and ct6 fix
</commit_message>
<xml_diff>
--- a/UZ-REPOS/SPA/EDITION/DOC/ALLPLAY/Перевод управления CT6 на SC.v0.1.docx
+++ b/UZ-REPOS/SPA/EDITION/DOC/ALLPLAY/Перевод управления CT6 на SC.v0.1.docx
@@ -473,6 +473,15 @@
                 <w:lang w:val="en-US"/>
               </w:rPr>
             </w:pPr>
+            <w:r>
+              <w:rPr>
+                <w:rFonts w:ascii="Consolas" w:hAnsi="Consolas" w:cs="Consolas"/>
+                <w:color w:val="0000FF"/>
+                <w:sz w:val="19"/>
+                <w:szCs w:val="19"/>
+              </w:rPr>
+              <w:t>allplay.uz</w:t>
+            </w:r>
           </w:p>
         </w:tc>
         <w:tc>
@@ -491,6 +500,15 @@
                 <w:lang w:val="en-US"/>
               </w:rPr>
             </w:pPr>
+            <w:r>
+              <w:rPr>
+                <w:rFonts w:ascii="Consolas" w:hAnsi="Consolas" w:cs="Consolas"/>
+                <w:color w:val="0000FF"/>
+                <w:sz w:val="19"/>
+                <w:szCs w:val="19"/>
+              </w:rPr>
+              <w:t>80</w:t>
+            </w:r>
           </w:p>
         </w:tc>
         <w:tc>
@@ -509,6 +527,66 @@
                 <w:lang w:val="en-US"/>
               </w:rPr>
             </w:pPr>
+            <w:proofErr w:type="spellStart"/>
+            <w:r>
+              <w:rPr>
+                <w:rFonts w:ascii="Consolas" w:hAnsi="Consolas" w:cs="Consolas"/>
+                <w:color w:val="0000FF"/>
+                <w:sz w:val="19"/>
+                <w:szCs w:val="19"/>
+              </w:rPr>
+              <w:t>api</w:t>
+            </w:r>
+            <w:proofErr w:type="spellEnd"/>
+            <w:r>
+              <w:rPr>
+                <w:rFonts w:ascii="Consolas" w:hAnsi="Consolas" w:cs="Consolas"/>
+                <w:color w:val="0000FF"/>
+                <w:sz w:val="19"/>
+                <w:szCs w:val="19"/>
+              </w:rPr>
+              <w:t>/</w:t>
+            </w:r>
+            <w:proofErr w:type="spellStart"/>
+            <w:r>
+              <w:rPr>
+                <w:rFonts w:ascii="Consolas" w:hAnsi="Consolas" w:cs="Consolas"/>
+                <w:color w:val="0000FF"/>
+                <w:sz w:val="19"/>
+                <w:szCs w:val="19"/>
+              </w:rPr>
+              <w:t>ums</w:t>
+            </w:r>
+            <w:proofErr w:type="spellEnd"/>
+            <w:r>
+              <w:rPr>
+                <w:rFonts w:ascii="Consolas" w:hAnsi="Consolas" w:cs="Consolas"/>
+                <w:color w:val="0000FF"/>
+                <w:sz w:val="19"/>
+                <w:szCs w:val="19"/>
+              </w:rPr>
+              <w:t>/</w:t>
+            </w:r>
+            <w:proofErr w:type="spellStart"/>
+            <w:r>
+              <w:rPr>
+                <w:rFonts w:ascii="Consolas" w:hAnsi="Consolas" w:cs="Consolas"/>
+                <w:color w:val="0000FF"/>
+                <w:sz w:val="19"/>
+                <w:szCs w:val="19"/>
+              </w:rPr>
+              <w:t>endpoint</w:t>
+            </w:r>
+            <w:proofErr w:type="spellEnd"/>
+            <w:r>
+              <w:rPr>
+                <w:rFonts w:ascii="Consolas" w:hAnsi="Consolas" w:cs="Consolas"/>
+                <w:color w:val="0000FF"/>
+                <w:sz w:val="19"/>
+                <w:szCs w:val="19"/>
+              </w:rPr>
+              <w:t>?</w:t>
+            </w:r>
           </w:p>
         </w:tc>
       </w:tr>
@@ -3664,7 +3742,7 @@
                 <w:sz w:val="19"/>
                 <w:szCs w:val="19"/>
               </w:rPr>
-              <w:t>RES_ALLPLAY_SERVICE_ID</w:t>
+              <w:t>RES_CT6_SERVICE_ID</w:t>
             </w:r>
           </w:p>
         </w:tc>
@@ -4478,7 +4556,7 @@
                 <w:sz w:val="19"/>
                 <w:szCs w:val="19"/>
               </w:rPr>
-              <w:t>RFS_ALLPLAY_SUBSCRIPTION</w:t>
+              <w:t>RFS_CT6_SUBSCRIPTION</w:t>
             </w:r>
           </w:p>
         </w:tc>
@@ -4587,7 +4665,7 @@
       </w:tr>
       <w:tr>
         <w:trPr>
-          <w:trHeight w:val="350"/>
+          <w:trHeight w:val="64"/>
         </w:trPr>
         <w:tc>
           <w:tcPr>
@@ -4608,20 +4686,20 @@
               <w:spacing w:after="60"/>
               <w:jc w:val="both"/>
               <w:rPr>
+                <w:rFonts w:ascii="Times New Roman" w:hAnsi="Times New Roman" w:cs="Arial"/>
+                <w:sz w:val="16"/>
+                <w:szCs w:val="16"/>
+                <w:lang w:val="en-US"/>
+              </w:rPr>
+            </w:pPr>
+            <w:r>
+              <w:rPr>
                 <w:rFonts w:ascii="Consolas" w:hAnsi="Consolas" w:cs="Consolas"/>
                 <w:color w:val="0000FF"/>
                 <w:sz w:val="19"/>
                 <w:szCs w:val="19"/>
               </w:rPr>
-            </w:pPr>
-            <w:r>
-              <w:rPr>
-                <w:rFonts w:ascii="Consolas" w:hAnsi="Consolas" w:cs="Consolas"/>
-                <w:color w:val="0000FF"/>
-                <w:sz w:val="19"/>
-                <w:szCs w:val="19"/>
-              </w:rPr>
-              <w:t>RFS_ALLPLAY_MOBTV</w:t>
+              <w:t>RFS_CT6_CHANGE_MSISDN</w:t>
             </w:r>
           </w:p>
         </w:tc>
@@ -4641,21 +4719,23 @@
               <w:tabs>
                 <w:tab w:val="left" w:pos="284"/>
               </w:tabs>
-              <w:spacing w:after="0"/>
+              <w:spacing w:after="60"/>
+              <w:jc w:val="both"/>
               <w:rPr>
                 <w:rFonts w:ascii="Times New Roman" w:hAnsi="Times New Roman" w:cs="Arial"/>
                 <w:sz w:val="16"/>
                 <w:szCs w:val="16"/>
-              </w:rPr>
-            </w:pPr>
-            <w:r>
-              <w:rPr>
-                <w:rFonts w:ascii="Consolas" w:hAnsi="Consolas" w:cs="Consolas"/>
-                <w:color w:val="0000FF"/>
-                <w:sz w:val="19"/>
-                <w:szCs w:val="19"/>
-              </w:rPr>
-              <w:t>RFS_ALLPLAY_SUBSCRIPTION</w:t>
+                <w:lang w:val="en-US"/>
+              </w:rPr>
+            </w:pPr>
+            <w:r>
+              <w:rPr>
+                <w:rFonts w:ascii="Times New Roman" w:hAnsi="Times New Roman" w:cs="Arial"/>
+                <w:sz w:val="16"/>
+                <w:szCs w:val="16"/>
+                <w:lang w:val="en-US"/>
+              </w:rPr>
+              <w:t>-</w:t>
             </w:r>
           </w:p>
         </w:tc>
@@ -4675,7 +4755,8 @@
               <w:tabs>
                 <w:tab w:val="left" w:pos="284"/>
               </w:tabs>
-              <w:spacing w:after="0"/>
+              <w:spacing w:after="60"/>
+              <w:jc w:val="both"/>
               <w:rPr>
                 <w:rFonts w:ascii="Times New Roman" w:hAnsi="Times New Roman" w:cs="Arial"/>
                 <w:sz w:val="16"/>
@@ -4713,162 +4794,11 @@
               <w:spacing w:after="60"/>
               <w:jc w:val="both"/>
               <w:rPr>
-                <w:rFonts w:ascii="Consolas" w:hAnsi="Consolas" w:cs="Consolas"/>
-                <w:color w:val="0000FF"/>
-                <w:sz w:val="19"/>
-                <w:szCs w:val="19"/>
-              </w:rPr>
-            </w:pPr>
-            <w:r>
-              <w:rPr>
-                <w:rFonts w:ascii="Consolas" w:hAnsi="Consolas" w:cs="Consolas"/>
-                <w:color w:val="0000FF"/>
-                <w:sz w:val="19"/>
-                <w:szCs w:val="19"/>
-              </w:rPr>
-              <w:t>Мобильное ТВ</w:t>
-            </w:r>
-          </w:p>
-        </w:tc>
-      </w:tr>
-      <w:tr>
-        <w:trPr>
-          <w:trHeight w:val="64"/>
-        </w:trPr>
-        <w:tc>
-          <w:tcPr>
-            <w:tcW w:w="1473" w:type="pct"/>
-            <w:tcBorders>
-              <w:top w:val="single" w:sz="4" w:space="0" w:color="auto"/>
-              <w:left w:val="single" w:sz="4" w:space="0" w:color="auto"/>
-              <w:bottom w:val="single" w:sz="4" w:space="0" w:color="auto"/>
-              <w:right w:val="single" w:sz="4" w:space="0" w:color="auto"/>
-            </w:tcBorders>
-          </w:tcPr>
-          <w:p>
-            <w:pPr>
-              <w:pStyle w:val="Standard"/>
-              <w:tabs>
-                <w:tab w:val="left" w:pos="284"/>
-              </w:tabs>
-              <w:spacing w:after="60"/>
-              <w:jc w:val="both"/>
-              <w:rPr>
                 <w:rFonts w:ascii="Times New Roman" w:hAnsi="Times New Roman" w:cs="Arial"/>
                 <w:sz w:val="16"/>
                 <w:szCs w:val="16"/>
-                <w:lang w:val="en-US"/>
-              </w:rPr>
-            </w:pPr>
-            <w:r>
-              <w:rPr>
-                <w:rFonts w:ascii="Consolas" w:hAnsi="Consolas" w:cs="Consolas"/>
-                <w:color w:val="0000FF"/>
-                <w:sz w:val="19"/>
-                <w:szCs w:val="19"/>
-              </w:rPr>
-              <w:t>RFS_ALLPLAY_CHANGE_MSISDN</w:t>
-            </w:r>
-          </w:p>
-        </w:tc>
-        <w:tc>
-          <w:tcPr>
-            <w:tcW w:w="783" w:type="pct"/>
-            <w:tcBorders>
-              <w:top w:val="single" w:sz="4" w:space="0" w:color="auto"/>
-              <w:left w:val="single" w:sz="4" w:space="0" w:color="auto"/>
-              <w:bottom w:val="single" w:sz="4" w:space="0" w:color="auto"/>
-              <w:right w:val="single" w:sz="4" w:space="0" w:color="auto"/>
-            </w:tcBorders>
-          </w:tcPr>
-          <w:p>
-            <w:pPr>
-              <w:pStyle w:val="Standard"/>
-              <w:tabs>
-                <w:tab w:val="left" w:pos="284"/>
-              </w:tabs>
-              <w:spacing w:after="60"/>
-              <w:jc w:val="both"/>
-              <w:rPr>
-                <w:rFonts w:ascii="Times New Roman" w:hAnsi="Times New Roman" w:cs="Arial"/>
-                <w:sz w:val="16"/>
-                <w:szCs w:val="16"/>
-                <w:lang w:val="en-US"/>
-              </w:rPr>
-            </w:pPr>
-            <w:r>
-              <w:rPr>
-                <w:rFonts w:ascii="Times New Roman" w:hAnsi="Times New Roman" w:cs="Arial"/>
-                <w:sz w:val="16"/>
-                <w:szCs w:val="16"/>
-                <w:lang w:val="en-US"/>
-              </w:rPr>
-              <w:t>-</w:t>
-            </w:r>
-          </w:p>
-        </w:tc>
-        <w:tc>
-          <w:tcPr>
-            <w:tcW w:w="553" w:type="pct"/>
-            <w:tcBorders>
-              <w:top w:val="single" w:sz="4" w:space="0" w:color="auto"/>
-              <w:left w:val="single" w:sz="4" w:space="0" w:color="auto"/>
-              <w:bottom w:val="single" w:sz="4" w:space="0" w:color="auto"/>
-              <w:right w:val="single" w:sz="4" w:space="0" w:color="auto"/>
-            </w:tcBorders>
-          </w:tcPr>
-          <w:p>
-            <w:pPr>
-              <w:pStyle w:val="Standard"/>
-              <w:tabs>
-                <w:tab w:val="left" w:pos="284"/>
-              </w:tabs>
-              <w:spacing w:after="60"/>
-              <w:jc w:val="both"/>
-              <w:rPr>
-                <w:rFonts w:ascii="Times New Roman" w:hAnsi="Times New Roman" w:cs="Arial"/>
-                <w:sz w:val="16"/>
-                <w:szCs w:val="16"/>
-                <w:lang w:val="en-US"/>
-              </w:rPr>
-            </w:pPr>
-            <w:r>
-              <w:rPr>
-                <w:rFonts w:ascii="Times New Roman" w:hAnsi="Times New Roman" w:cs="Arial"/>
-                <w:sz w:val="16"/>
-                <w:szCs w:val="16"/>
-                <w:lang w:val="en-US"/>
-              </w:rPr>
-              <w:t>None</w:t>
-            </w:r>
-          </w:p>
-        </w:tc>
-        <w:tc>
-          <w:tcPr>
-            <w:tcW w:w="2191" w:type="pct"/>
-            <w:tcBorders>
-              <w:top w:val="single" w:sz="4" w:space="0" w:color="auto"/>
-              <w:left w:val="single" w:sz="4" w:space="0" w:color="auto"/>
-              <w:bottom w:val="single" w:sz="4" w:space="0" w:color="auto"/>
-              <w:right w:val="single" w:sz="4" w:space="0" w:color="auto"/>
-            </w:tcBorders>
-          </w:tcPr>
-          <w:p>
-            <w:pPr>
-              <w:pStyle w:val="Standard"/>
-              <w:tabs>
-                <w:tab w:val="left" w:pos="284"/>
-              </w:tabs>
-              <w:spacing w:after="60"/>
-              <w:jc w:val="both"/>
-              <w:rPr>
-                <w:rFonts w:ascii="Times New Roman" w:hAnsi="Times New Roman" w:cs="Arial"/>
-                <w:sz w:val="16"/>
-                <w:szCs w:val="16"/>
-              </w:rPr>
-            </w:pPr>
-            <w:bookmarkStart w:id="7" w:name="_GoBack"/>
-            <w:bookmarkEnd w:id="7"/>
+              </w:rPr>
+            </w:pPr>
             <w:r>
               <w:rPr>
                 <w:rFonts w:ascii="Consolas" w:hAnsi="Consolas" w:cs="Consolas"/>
@@ -4891,8 +4821,8 @@
         </w:numPr>
         <w:ind w:left="720"/>
       </w:pPr>
-      <w:bookmarkStart w:id="8" w:name="_Toc462308419"/>
-      <w:bookmarkStart w:id="9" w:name="_Toc462308420"/>
+      <w:bookmarkStart w:id="7" w:name="_Toc462308419"/>
+      <w:bookmarkStart w:id="8" w:name="_Toc462308420"/>
     </w:p>
     <w:p/>
     <w:p/>
@@ -4912,7 +4842,7 @@
         </w:rPr>
         <w:t>RFS</w:t>
       </w:r>
-      <w:bookmarkEnd w:id="8"/>
+      <w:bookmarkEnd w:id="7"/>
     </w:p>
     <w:tbl>
       <w:tblPr>
@@ -5130,26 +5060,21 @@
             <w:vAlign w:val="center"/>
           </w:tcPr>
           <w:p>
-            <w:proofErr w:type="spellStart"/>
+            <w:pPr>
+              <w:rPr>
+                <w:lang w:val="en-US"/>
+              </w:rPr>
+            </w:pPr>
             <w:r>
               <w:rPr>
                 <w:rFonts w:ascii="Consolas" w:hAnsi="Consolas" w:cs="Consolas"/>
                 <w:color w:val="0000FF"/>
                 <w:sz w:val="19"/>
                 <w:szCs w:val="19"/>
-              </w:rPr>
-              <w:t>SC.</w:t>
-            </w:r>
-            <w:r>
-              <w:rPr>
-                <w:rFonts w:ascii="Consolas" w:hAnsi="Consolas" w:cs="Consolas"/>
-                <w:color w:val="0000FF"/>
-                <w:sz w:val="19"/>
-                <w:szCs w:val="19"/>
-              </w:rPr>
-              <w:t>ALLPLAY.CreateSubscriber</w:t>
-            </w:r>
-            <w:proofErr w:type="spellEnd"/>
+                <w:lang w:val="en-US"/>
+              </w:rPr>
+              <w:t>SC.Add.RFS_CT6_SUBSCRIPTION</w:t>
+            </w:r>
           </w:p>
         </w:tc>
         <w:tc>
@@ -5209,7 +5134,7 @@
                 <w:sz w:val="19"/>
                 <w:szCs w:val="19"/>
               </w:rPr>
-              <w:t>RFS_ALLPLAY_SUBSCRIPTION</w:t>
+              <w:t>RFS_CT6_SUBSCRIPTION</w:t>
             </w:r>
           </w:p>
         </w:tc>
@@ -5307,26 +5232,16 @@
                 <w:lang w:val="en-US"/>
               </w:rPr>
             </w:pPr>
-            <w:proofErr w:type="spellStart"/>
             <w:r>
               <w:rPr>
                 <w:rFonts w:ascii="Consolas" w:hAnsi="Consolas" w:cs="Consolas"/>
                 <w:color w:val="0000FF"/>
                 <w:sz w:val="19"/>
                 <w:szCs w:val="19"/>
-              </w:rPr>
-              <w:t>SC.</w:t>
-            </w:r>
-            <w:r>
-              <w:rPr>
-                <w:rFonts w:ascii="Consolas" w:hAnsi="Consolas" w:cs="Consolas"/>
-                <w:color w:val="0000FF"/>
-                <w:sz w:val="19"/>
-                <w:szCs w:val="19"/>
-              </w:rPr>
-              <w:t>ALLPLAY.DeleteSubscriber</w:t>
-            </w:r>
-            <w:proofErr w:type="spellEnd"/>
+                <w:lang w:val="en-US"/>
+              </w:rPr>
+              <w:t>SC.Remove.RFS_CT6_SUBSCRIPTION</w:t>
+            </w:r>
           </w:p>
         </w:tc>
         <w:tc>
@@ -5391,7 +5306,7 @@
                 <w:sz w:val="19"/>
                 <w:szCs w:val="19"/>
               </w:rPr>
-              <w:t>RFS_ALLPLAY_SUBSCRIPTION</w:t>
+              <w:t>RFS_CT6_SUBSCRIPTION</w:t>
             </w:r>
           </w:p>
         </w:tc>
@@ -5487,7 +5402,6 @@
                 <w:szCs w:val="16"/>
               </w:rPr>
             </w:pPr>
-            <w:proofErr w:type="spellStart"/>
             <w:r>
               <w:rPr>
                 <w:rFonts w:ascii="Consolas" w:hAnsi="Consolas" w:cs="Consolas"/>
@@ -5495,18 +5409,8 @@
                 <w:sz w:val="19"/>
                 <w:szCs w:val="19"/>
               </w:rPr>
-              <w:t>SC.</w:t>
-            </w:r>
-            <w:r>
-              <w:rPr>
-                <w:rFonts w:ascii="Consolas" w:hAnsi="Consolas" w:cs="Consolas"/>
-                <w:color w:val="0000FF"/>
-                <w:sz w:val="19"/>
-                <w:szCs w:val="19"/>
-              </w:rPr>
-              <w:t>ALLPLAY.ChangeMSISDN</w:t>
-            </w:r>
-            <w:proofErr w:type="spellEnd"/>
+              <w:t>SC.CT6.ChangeMSISDN</w:t>
+            </w:r>
           </w:p>
         </w:tc>
         <w:tc>
@@ -5572,7 +5476,7 @@
                 <w:sz w:val="19"/>
                 <w:szCs w:val="19"/>
               </w:rPr>
-              <w:t>RFS_ALLPLAY_CHANGE_MSISDN</w:t>
+              <w:t>RFS_CT6_CHANGE_MSISDN</w:t>
             </w:r>
           </w:p>
         </w:tc>
@@ -5683,13 +5587,13 @@
         </w:rPr>
         <w:t>Service</w:t>
       </w:r>
-      <w:bookmarkEnd w:id="9"/>
+      <w:bookmarkEnd w:id="8"/>
     </w:p>
     <w:p>
       <w:pPr>
         <w:pStyle w:val="Heading3"/>
       </w:pPr>
-      <w:bookmarkStart w:id="10" w:name="_Toc462308421"/>
+      <w:bookmarkStart w:id="9" w:name="_Toc462308421"/>
       <w:r>
         <w:rPr>
           <w:lang w:val="en-US"/>
@@ -5714,7 +5618,7 @@
       <w:r>
         <w:t>и блокировок</w:t>
       </w:r>
-      <w:bookmarkEnd w:id="10"/>
+      <w:bookmarkEnd w:id="9"/>
     </w:p>
     <w:p>
       <w:pPr>
@@ -5734,6 +5638,52 @@
       <w:r>
         <w:t>)</w:t>
       </w:r>
+    </w:p>
+    <w:p>
+      <w:pPr>
+        <w:pStyle w:val="NoSpacing"/>
+      </w:pPr>
+    </w:p>
+    <w:p>
+      <w:pPr>
+        <w:pStyle w:val="NoSpacing"/>
+      </w:pPr>
+      <w:r>
+        <w:t xml:space="preserve"> Таблица зависимостей связок (атрибут </w:t>
+      </w:r>
+      <w:proofErr w:type="spellStart"/>
+      <w:r>
+        <w:rPr>
+          <w:lang w:val="en-US"/>
+        </w:rPr>
+        <w:t>dependsOn</w:t>
+      </w:r>
+      <w:proofErr w:type="spellEnd"/>
+      <w:r>
+        <w:t>)</w:t>
+      </w:r>
+    </w:p>
+    <w:p>
+      <w:pPr>
+        <w:pStyle w:val="Heading3"/>
+        <w:numPr>
+          <w:ilvl w:val="0"/>
+          <w:numId w:val="0"/>
+        </w:numPr>
+        <w:ind w:left="720"/>
+      </w:pPr>
+      <w:bookmarkStart w:id="10" w:name="_Toc462308423"/>
+    </w:p>
+    <w:p/>
+    <w:p>
+      <w:pPr>
+        <w:pStyle w:val="Heading3"/>
+      </w:pPr>
+      <w:r>
+        <w:lastRenderedPageBreak/>
+        <w:t>Разовые заявки</w:t>
+      </w:r>
+      <w:bookmarkEnd w:id="10"/>
     </w:p>
     <w:tbl>
       <w:tblPr>
@@ -6169,7 +6119,7 @@
                 <w:sz w:val="19"/>
                 <w:szCs w:val="19"/>
               </w:rPr>
-              <w:t>RFS_ALLPLAY_SUBSCRIPTION</w:t>
+              <w:t>RFS_CT6_SUBSCRIPTION</w:t>
             </w:r>
           </w:p>
         </w:tc>
@@ -6250,31 +6200,6 @@
     </w:tbl>
     <w:p>
       <w:pPr>
-        <w:pStyle w:val="NoSpacing"/>
-      </w:pPr>
-    </w:p>
-    <w:p>
-      <w:pPr>
-        <w:pStyle w:val="NoSpacing"/>
-      </w:pPr>
-      <w:r>
-        <w:lastRenderedPageBreak/>
-        <w:t xml:space="preserve"> Таблица зависимостей связок (атрибут </w:t>
-      </w:r>
-      <w:proofErr w:type="spellStart"/>
-      <w:r>
-        <w:rPr>
-          <w:lang w:val="en-US"/>
-        </w:rPr>
-        <w:t>dependsOn</w:t>
-      </w:r>
-      <w:proofErr w:type="spellEnd"/>
-      <w:r>
-        <w:t>)</w:t>
-      </w:r>
-    </w:p>
-    <w:p>
-      <w:pPr>
         <w:pStyle w:val="Heading3"/>
         <w:numPr>
           <w:ilvl w:val="0"/>
@@ -6282,17 +6207,6 @@
         </w:numPr>
         <w:ind w:left="720"/>
       </w:pPr>
-      <w:bookmarkStart w:id="11" w:name="_Toc462308423"/>
-    </w:p>
-    <w:p/>
-    <w:p>
-      <w:pPr>
-        <w:pStyle w:val="Heading3"/>
-      </w:pPr>
-      <w:r>
-        <w:t>Разовые заявки</w:t>
-      </w:r>
-      <w:bookmarkEnd w:id="11"/>
       <w:r>
         <w:br/>
       </w:r>
@@ -6332,7 +6246,7 @@
       <w:pPr>
         <w:pStyle w:val="Heading3"/>
       </w:pPr>
-      <w:bookmarkStart w:id="12" w:name="_Toc462308426"/>
+      <w:bookmarkStart w:id="11" w:name="_Toc462308426"/>
       <w:proofErr w:type="spellStart"/>
       <w:r>
         <w:rPr>
@@ -6340,7 +6254,7 @@
         </w:rPr>
         <w:t>Команды</w:t>
       </w:r>
-      <w:bookmarkEnd w:id="12"/>
+      <w:bookmarkEnd w:id="11"/>
       <w:proofErr w:type="spellEnd"/>
     </w:p>
     <w:tbl>
@@ -6508,74 +6422,6 @@
             <w:tcBorders>
               <w:top w:val="single" w:sz="4" w:space="0" w:color="auto"/>
               <w:left w:val="single" w:sz="4" w:space="0" w:color="auto"/>
-              <w:right w:val="single" w:sz="4" w:space="0" w:color="auto"/>
-            </w:tcBorders>
-            <w:vAlign w:val="center"/>
-          </w:tcPr>
-          <w:p>
-            <w:pPr>
-              <w:spacing w:after="60"/>
-              <w:rPr>
-                <w:rFonts w:cs="Arial"/>
-                <w:b/>
-                <w:bCs/>
-                <w:sz w:val="20"/>
-                <w:lang w:val="en-US"/>
-              </w:rPr>
-            </w:pPr>
-            <w:proofErr w:type="spellStart"/>
-            <w:r>
-              <w:rPr>
-                <w:rFonts w:ascii="Consolas" w:hAnsi="Consolas" w:cs="Consolas"/>
-                <w:color w:val="0000FF"/>
-                <w:sz w:val="19"/>
-                <w:szCs w:val="19"/>
-              </w:rPr>
-              <w:t>ChangeMSISDNOnALLPLAY</w:t>
-            </w:r>
-            <w:proofErr w:type="spellEnd"/>
-          </w:p>
-        </w:tc>
-        <w:tc>
-          <w:tcPr>
-            <w:tcW w:w="2337" w:type="pct"/>
-            <w:tcBorders>
-              <w:top w:val="single" w:sz="4" w:space="0" w:color="auto"/>
-              <w:left w:val="single" w:sz="4" w:space="0" w:color="auto"/>
-              <w:right w:val="single" w:sz="4" w:space="0" w:color="auto"/>
-            </w:tcBorders>
-            <w:vAlign w:val="center"/>
-          </w:tcPr>
-          <w:p>
-            <w:pPr>
-              <w:spacing w:after="60"/>
-              <w:rPr>
-                <w:sz w:val="20"/>
-                <w:lang w:eastAsia="x-none"/>
-              </w:rPr>
-            </w:pPr>
-            <w:r>
-              <w:rPr>
-                <w:rFonts w:ascii="Consolas" w:hAnsi="Consolas" w:cs="Consolas"/>
-                <w:color w:val="000000"/>
-                <w:sz w:val="19"/>
-                <w:szCs w:val="19"/>
-              </w:rPr>
-              <w:t>Изменение номера на ALLPLAY</w:t>
-            </w:r>
-          </w:p>
-        </w:tc>
-      </w:tr>
-      <w:tr>
-        <w:trPr>
-          <w:trHeight w:val="350"/>
-        </w:trPr>
-        <w:tc>
-          <w:tcPr>
-            <w:tcW w:w="2663" w:type="pct"/>
-            <w:tcBorders>
-              <w:top w:val="single" w:sz="4" w:space="0" w:color="auto"/>
-              <w:left w:val="single" w:sz="4" w:space="0" w:color="auto"/>
               <w:bottom w:val="single" w:sz="4" w:space="0" w:color="auto"/>
               <w:right w:val="single" w:sz="4" w:space="0" w:color="auto"/>
             </w:tcBorders>
@@ -6641,7 +6487,7 @@
       <w:pPr>
         <w:pStyle w:val="NoSpacing"/>
       </w:pPr>
-      <w:bookmarkStart w:id="13" w:name="_Toc462308427"/>
+      <w:bookmarkStart w:id="12" w:name="_Toc462308427"/>
     </w:p>
     <w:p>
       <w:pPr>
@@ -6661,7 +6507,7 @@
       <w:r>
         <w:t>Сценарии</w:t>
       </w:r>
-      <w:bookmarkEnd w:id="13"/>
+      <w:bookmarkEnd w:id="12"/>
     </w:p>
     <w:tbl>
       <w:tblPr>
@@ -6678,9 +6524,9 @@
         <w:tblLook w:val="04A0" w:firstRow="1" w:lastRow="0" w:firstColumn="1" w:lastColumn="0" w:noHBand="0" w:noVBand="1"/>
       </w:tblPr>
       <w:tblGrid>
-        <w:gridCol w:w="3037"/>
-        <w:gridCol w:w="2554"/>
-        <w:gridCol w:w="9803"/>
+        <w:gridCol w:w="3350"/>
+        <w:gridCol w:w="2398"/>
+        <w:gridCol w:w="9646"/>
       </w:tblGrid>
       <w:tr>
         <w:trPr>
@@ -6809,7 +6655,6 @@
                 <w:lang w:val="en-US"/>
               </w:rPr>
             </w:pPr>
-            <w:proofErr w:type="spellStart"/>
             <w:r>
               <w:rPr>
                 <w:rFonts w:ascii="Consolas" w:hAnsi="Consolas" w:cs="Consolas"/>
@@ -6817,9 +6662,8 @@
                 <w:sz w:val="19"/>
                 <w:szCs w:val="19"/>
               </w:rPr>
-              <w:t>SC.ALLPLAY.ChangeMSISDN</w:t>
-            </w:r>
-            <w:proofErr w:type="spellEnd"/>
+              <w:t>SC.CT6.ChangeMSISDN</w:t>
+            </w:r>
           </w:p>
         </w:tc>
         <w:tc>
@@ -6963,24 +6807,6 @@
                 <w:lang w:eastAsia="x-none"/>
               </w:rPr>
             </w:pPr>
-            <w:r>
-              <w:rPr>
-                <w:rFonts w:ascii="Times New Roman" w:hAnsi="Times New Roman" w:cs="Times New Roman"/>
-                <w:sz w:val="16"/>
-                <w:szCs w:val="16"/>
-                <w:lang w:eastAsia="x-none"/>
-              </w:rPr>
-              <w:t>Выполняется команда</w:t>
-            </w:r>
-            <w:r>
-              <w:rPr>
-                <w:rFonts w:ascii="Times New Roman" w:hAnsi="Times New Roman" w:cs="Times New Roman"/>
-                <w:sz w:val="16"/>
-                <w:szCs w:val="16"/>
-                <w:lang w:eastAsia="x-none"/>
-              </w:rPr>
-              <w:t xml:space="preserve"> </w:t>
-            </w:r>
             <w:proofErr w:type="spellStart"/>
             <w:r>
               <w:rPr>
@@ -6988,8 +6814,131 @@
                 <w:color w:val="0000FF"/>
                 <w:sz w:val="19"/>
                 <w:szCs w:val="19"/>
-              </w:rPr>
-              <w:t>ChangeMSISDNOnALLPLAY</w:t>
+                <w:lang w:val="en-US"/>
+              </w:rPr>
+              <w:t>Изменение</w:t>
+            </w:r>
+            <w:proofErr w:type="spellEnd"/>
+            <w:r>
+              <w:rPr>
+                <w:rFonts w:ascii="Consolas" w:hAnsi="Consolas" w:cs="Consolas"/>
+                <w:color w:val="0000FF"/>
+                <w:sz w:val="19"/>
+                <w:szCs w:val="19"/>
+                <w:lang w:val="en-US"/>
+              </w:rPr>
+              <w:t xml:space="preserve"> </w:t>
+            </w:r>
+            <w:proofErr w:type="spellStart"/>
+            <w:r>
+              <w:rPr>
+                <w:rFonts w:ascii="Consolas" w:hAnsi="Consolas" w:cs="Consolas"/>
+                <w:color w:val="0000FF"/>
+                <w:sz w:val="19"/>
+                <w:szCs w:val="19"/>
+                <w:lang w:val="en-US"/>
+              </w:rPr>
+              <w:t>wellknown</w:t>
+            </w:r>
+            <w:proofErr w:type="spellEnd"/>
+            <w:r>
+              <w:rPr>
+                <w:rFonts w:ascii="Consolas" w:hAnsi="Consolas" w:cs="Consolas"/>
+                <w:color w:val="0000FF"/>
+                <w:sz w:val="19"/>
+                <w:szCs w:val="19"/>
+                <w:lang w:val="en-US"/>
+              </w:rPr>
+              <w:t xml:space="preserve"> </w:t>
+            </w:r>
+            <w:proofErr w:type="spellStart"/>
+            <w:r>
+              <w:rPr>
+                <w:rFonts w:ascii="Consolas" w:hAnsi="Consolas" w:cs="Consolas"/>
+                <w:color w:val="0000FF"/>
+                <w:sz w:val="19"/>
+                <w:szCs w:val="19"/>
+                <w:lang w:val="en-US"/>
+              </w:rPr>
+              <w:t>msisdn</w:t>
+            </w:r>
+            <w:proofErr w:type="spellEnd"/>
+            <w:r>
+              <w:rPr>
+                <w:rFonts w:ascii="Consolas" w:hAnsi="Consolas" w:cs="Consolas"/>
+                <w:color w:val="0000FF"/>
+                <w:sz w:val="19"/>
+                <w:szCs w:val="19"/>
+                <w:lang w:val="en-US"/>
+              </w:rPr>
+              <w:t xml:space="preserve"> </w:t>
+            </w:r>
+            <w:r>
+              <w:rPr>
+                <w:rFonts w:ascii="Consolas" w:hAnsi="Consolas" w:cs="Consolas"/>
+                <w:color w:val="0000FF"/>
+                <w:sz w:val="19"/>
+                <w:szCs w:val="19"/>
+              </w:rPr>
+              <w:t xml:space="preserve">на </w:t>
+            </w:r>
+            <w:proofErr w:type="spellStart"/>
+            <w:r>
+              <w:rPr>
+                <w:rFonts w:ascii="Consolas" w:hAnsi="Consolas" w:cs="Consolas"/>
+                <w:color w:val="0000FF"/>
+                <w:sz w:val="19"/>
+                <w:szCs w:val="19"/>
+                <w:lang w:val="en-US"/>
+              </w:rPr>
+              <w:t>newmsisdn</w:t>
+            </w:r>
+            <w:proofErr w:type="spellEnd"/>
+          </w:p>
+          <w:p>
+            <w:pPr>
+              <w:pStyle w:val="ListParagraph"/>
+              <w:numPr>
+                <w:ilvl w:val="0"/>
+                <w:numId w:val="15"/>
+              </w:numPr>
+              <w:spacing w:after="60"/>
+              <w:rPr>
+                <w:rFonts w:ascii="Times New Roman" w:hAnsi="Times New Roman" w:cs="Times New Roman"/>
+                <w:sz w:val="16"/>
+                <w:szCs w:val="16"/>
+                <w:lang w:eastAsia="x-none"/>
+              </w:rPr>
+            </w:pPr>
+            <w:bookmarkStart w:id="13" w:name="_GoBack"/>
+            <w:bookmarkEnd w:id="13"/>
+            <w:r>
+              <w:rPr>
+                <w:rFonts w:ascii="Times New Roman" w:hAnsi="Times New Roman" w:cs="Times New Roman"/>
+                <w:sz w:val="16"/>
+                <w:szCs w:val="16"/>
+                <w:lang w:eastAsia="x-none"/>
+              </w:rPr>
+              <w:t>Выполняется команда</w:t>
+            </w:r>
+            <w:r>
+              <w:rPr>
+                <w:rFonts w:ascii="Times New Roman" w:hAnsi="Times New Roman" w:cs="Times New Roman"/>
+                <w:sz w:val="16"/>
+                <w:szCs w:val="16"/>
+                <w:lang w:eastAsia="x-none"/>
+              </w:rPr>
+              <w:t xml:space="preserve"> </w:t>
+            </w:r>
+            <w:proofErr w:type="spellStart"/>
+            <w:r>
+              <w:rPr>
+                <w:rFonts w:ascii="Consolas" w:hAnsi="Consolas" w:cs="Consolas"/>
+                <w:color w:val="0000FF"/>
+                <w:sz w:val="19"/>
+                <w:szCs w:val="19"/>
+              </w:rPr>
+              <w:t>AddALLPLAY</w:t>
             </w:r>
             <w:proofErr w:type="spellEnd"/>
           </w:p>
@@ -7023,17 +6972,16 @@
                 <w:lang w:val="en-US"/>
               </w:rPr>
             </w:pPr>
-            <w:proofErr w:type="spellStart"/>
             <w:r>
               <w:rPr>
                 <w:rFonts w:ascii="Consolas" w:hAnsi="Consolas" w:cs="Consolas"/>
                 <w:color w:val="0000FF"/>
                 <w:sz w:val="19"/>
                 <w:szCs w:val="19"/>
-              </w:rPr>
-              <w:t>SC.ALLPLAY.CreateSubscriber</w:t>
-            </w:r>
-            <w:proofErr w:type="spellEnd"/>
+                <w:lang w:val="en-US"/>
+              </w:rPr>
+              <w:t>SC.Add.RFS_CT6_SUBSCRIPTION</w:t>
+            </w:r>
           </w:p>
         </w:tc>
         <w:tc>
@@ -7153,17 +7101,16 @@
                 <w:lang w:val="en-US"/>
               </w:rPr>
             </w:pPr>
-            <w:proofErr w:type="spellStart"/>
             <w:r>
               <w:rPr>
                 <w:rFonts w:ascii="Consolas" w:hAnsi="Consolas" w:cs="Consolas"/>
                 <w:color w:val="0000FF"/>
                 <w:sz w:val="19"/>
                 <w:szCs w:val="19"/>
-              </w:rPr>
-              <w:t>SC.ALLPLAY.DeleteSubscriber</w:t>
-            </w:r>
-            <w:proofErr w:type="spellEnd"/>
+                <w:lang w:val="en-US"/>
+              </w:rPr>
+              <w:t>SC.Remove.RFS_CT6_SUBSCRIPTION</w:t>
+            </w:r>
           </w:p>
         </w:tc>
         <w:tc>
@@ -10992,7 +10939,7 @@
 </file>
 
 <file path=customXml/itemProps1.xml><?xml version="1.0" encoding="utf-8"?>
-<ds:datastoreItem xmlns:ds="http://schemas.openxmlformats.org/officeDocument/2006/customXml" ds:itemID="{D018319F-DE7A-4215-9047-4660F1E77471}">
+<ds:datastoreItem xmlns:ds="http://schemas.openxmlformats.org/officeDocument/2006/customXml" ds:itemID="{A8989491-0DBA-4B22-BF89-AA65735191FF}">
   <ds:schemaRefs>
     <ds:schemaRef ds:uri="http://schemas.openxmlformats.org/officeDocument/2006/bibliography"/>
   </ds:schemaRefs>

</xml_diff>